<commit_message>
feat: sjabloon aangepast voor userstories en concept document afgemaakt
</commit_message>
<xml_diff>
--- a/Algemene Documentatie/Concept Document.docx
+++ b/Algemene Documentatie/Concept Document.docx
@@ -32,40 +32,21 @@
       </w:pPr>
       <w:r>
         <w:rPr>
-          <w:b/>
-          <w:bCs/>
-          <w:sz w:val="40"/>
-          <w:szCs w:val="40"/>
-        </w:rPr>
-        <w:t>Stamgroep 1</w:t>
-      </w:r>
-    </w:p>
-    <w:p>
-      <w:pPr>
-        <w:rPr>
-          <w:b/>
-          <w:bCs/>
-          <w:sz w:val="40"/>
-          <w:szCs w:val="40"/>
-        </w:rPr>
-      </w:pPr>
-      <w:r>
-        <w:rPr>
           <w:noProof/>
         </w:rPr>
         <w:drawing>
-          <wp:anchor distT="0" distB="0" distL="114300" distR="114300" simplePos="0" relativeHeight="251659264" behindDoc="1" locked="0" layoutInCell="1" allowOverlap="1" wp14:anchorId="6BA409D2" wp14:editId="65800142">
+          <wp:anchor distT="0" distB="0" distL="114300" distR="114300" simplePos="0" relativeHeight="251658240" behindDoc="1" locked="0" layoutInCell="1" allowOverlap="1" wp14:anchorId="273B8807" wp14:editId="43EC98C0">
             <wp:simplePos x="0" y="0"/>
-            <wp:positionH relativeFrom="column">
-              <wp:posOffset>-33020</wp:posOffset>
+            <wp:positionH relativeFrom="margin">
+              <wp:align>right</wp:align>
             </wp:positionH>
             <wp:positionV relativeFrom="paragraph">
-              <wp:posOffset>89536</wp:posOffset>
+              <wp:posOffset>440054</wp:posOffset>
             </wp:positionV>
-            <wp:extent cx="5760720" cy="4476750"/>
-            <wp:effectExtent l="0" t="0" r="0" b="0"/>
+            <wp:extent cx="5760720" cy="4238625"/>
+            <wp:effectExtent l="0" t="0" r="0" b="9525"/>
             <wp:wrapNone/>
-            <wp:docPr id="1678864545" name="Afbeelding 1" descr="Afbeelding met schaar, grond, houten, gereedschap&#10;&#10;Door AI gegenereerde inhoud is mogelijk onjuist."/>
+            <wp:docPr id="315203361" name="Afbeelding 1" descr="The 3 Best VR Headsets for 2025 | Reviews by Wirecutter"/>
             <wp:cNvGraphicFramePr>
               <a:graphicFrameLocks xmlns:a="http://schemas.openxmlformats.org/drawingml/2006/main" noChangeAspect="1"/>
             </wp:cNvGraphicFramePr>
@@ -73,13 +54,13 @@
               <a:graphicData uri="http://schemas.openxmlformats.org/drawingml/2006/picture">
                 <pic:pic xmlns:pic="http://schemas.openxmlformats.org/drawingml/2006/picture">
                   <pic:nvPicPr>
-                    <pic:cNvPr id="1678864545" name="Afbeelding 1" descr="Afbeelding met schaar, grond, houten, gereedschap&#10;&#10;Door AI gegenereerde inhoud is mogelijk onjuist."/>
+                    <pic:cNvPr id="0" name="Picture 1" descr="The 3 Best VR Headsets for 2025 | Reviews by Wirecutter"/>
                     <pic:cNvPicPr>
                       <a:picLocks noChangeAspect="1" noChangeArrowheads="1"/>
                     </pic:cNvPicPr>
                   </pic:nvPicPr>
                   <pic:blipFill>
-                    <a:blip r:embed="rId8" cstate="print">
+                    <a:blip r:embed="rId8">
                       <a:extLst>
                         <a:ext uri="{28A0092B-C50C-407E-A947-70E740481C1C}">
                           <a14:useLocalDpi xmlns:a14="http://schemas.microsoft.com/office/drawing/2010/main" val="0"/>
@@ -94,7 +75,7 @@
                   <pic:spPr bwMode="auto">
                     <a:xfrm>
                       <a:off x="0" y="0"/>
-                      <a:ext cx="5760720" cy="4476750"/>
+                      <a:ext cx="5760720" cy="4238625"/>
                     </a:xfrm>
                     <a:prstGeom prst="rect">
                       <a:avLst/>
@@ -107,15 +88,31 @@
                 </pic:pic>
               </a:graphicData>
             </a:graphic>
-            <wp14:sizeRelH relativeFrom="page">
-              <wp14:pctWidth>0</wp14:pctWidth>
-            </wp14:sizeRelH>
-            <wp14:sizeRelV relativeFrom="page">
+            <wp14:sizeRelV relativeFrom="margin">
               <wp14:pctHeight>0</wp14:pctHeight>
             </wp14:sizeRelV>
           </wp:anchor>
         </w:drawing>
       </w:r>
+      <w:r>
+        <w:rPr>
+          <w:b/>
+          <w:bCs/>
+          <w:sz w:val="40"/>
+          <w:szCs w:val="40"/>
+        </w:rPr>
+        <w:t>Stamgroep 1</w:t>
+      </w:r>
+    </w:p>
+    <w:p>
+      <w:pPr>
+        <w:rPr>
+          <w:b/>
+          <w:bCs/>
+          <w:sz w:val="40"/>
+          <w:szCs w:val="40"/>
+        </w:rPr>
+      </w:pPr>
     </w:p>
     <w:p>
       <w:pPr>
@@ -489,6 +486,15 @@
     </w:p>
     <w:sdt>
       <w:sdtPr>
+        <w:rPr>
+          <w:rFonts w:asciiTheme="minorHAnsi" w:eastAsiaTheme="minorHAnsi" w:hAnsiTheme="minorHAnsi" w:cstheme="minorBidi"/>
+          <w:color w:val="auto"/>
+          <w:kern w:val="2"/>
+          <w:sz w:val="22"/>
+          <w:szCs w:val="22"/>
+          <w:lang w:eastAsia="en-US"/>
+          <w14:ligatures w14:val="standardContextual"/>
+        </w:rPr>
         <w:id w:val="78578031"/>
         <w:docPartObj>
           <w:docPartGallery w:val="Table of Contents"/>
@@ -497,15 +503,8 @@
       </w:sdtPr>
       <w:sdtEndPr>
         <w:rPr>
-          <w:rFonts w:asciiTheme="minorHAnsi" w:eastAsiaTheme="minorHAnsi" w:hAnsiTheme="minorHAnsi" w:cstheme="minorBidi"/>
-          <w:b/>
-          <w:bCs/>
-          <w:color w:val="auto"/>
-          <w:kern w:val="2"/>
-          <w:sz w:val="22"/>
-          <w:szCs w:val="22"/>
-          <w:lang w:eastAsia="en-US"/>
-          <w14:ligatures w14:val="standardContextual"/>
+          <w:b/>
+          <w:bCs/>
         </w:rPr>
       </w:sdtEndPr>
       <w:sdtContent>
@@ -540,13 +539,14 @@
           <w:r>
             <w:fldChar w:fldCharType="separate"/>
           </w:r>
-          <w:hyperlink w:anchor="_Toc210048247" w:history="1">
+          <w:hyperlink w:anchor="_Toc210120166" w:history="1">
             <w:r>
               <w:rPr>
                 <w:rStyle w:val="Hyperlink"/>
                 <w:b/>
                 <w:bCs/>
                 <w:noProof/>
+                <w:lang w:val="en-US"/>
               </w:rPr>
               <w:t>Code of Conduct</w:t>
             </w:r>
@@ -569,7 +569,7 @@
                 <w:noProof/>
                 <w:webHidden/>
               </w:rPr>
-              <w:instrText xml:space="preserve"> PAGEREF _Toc210048247 \h </w:instrText>
+              <w:instrText xml:space="preserve"> PAGEREF _Toc210120166 \h </w:instrText>
             </w:r>
             <w:r>
               <w:rPr>
@@ -614,7 +614,7 @@
               <w:lang w:eastAsia="nl-NL"/>
             </w:rPr>
           </w:pPr>
-          <w:hyperlink w:anchor="_Toc210048248" w:history="1">
+          <w:hyperlink w:anchor="_Toc210120167" w:history="1">
             <w:r>
               <w:rPr>
                 <w:rStyle w:val="Hyperlink"/>
@@ -643,7 +643,7 @@
                 <w:noProof/>
                 <w:webHidden/>
               </w:rPr>
-              <w:instrText xml:space="preserve"> PAGEREF _Toc210048248 \h </w:instrText>
+              <w:instrText xml:space="preserve"> PAGEREF _Toc210120167 \h </w:instrText>
             </w:r>
             <w:r>
               <w:rPr>
@@ -688,7 +688,7 @@
               <w:lang w:eastAsia="nl-NL"/>
             </w:rPr>
           </w:pPr>
-          <w:hyperlink w:anchor="_Toc210048249" w:history="1">
+          <w:hyperlink w:anchor="_Toc210120168" w:history="1">
             <w:r>
               <w:rPr>
                 <w:rStyle w:val="Hyperlink"/>
@@ -717,7 +717,7 @@
                 <w:noProof/>
                 <w:webHidden/>
               </w:rPr>
-              <w:instrText xml:space="preserve"> PAGEREF _Toc210048249 \h </w:instrText>
+              <w:instrText xml:space="preserve"> PAGEREF _Toc210120168 \h </w:instrText>
             </w:r>
             <w:r>
               <w:rPr>
@@ -762,14 +762,13 @@
               <w:lang w:eastAsia="nl-NL"/>
             </w:rPr>
           </w:pPr>
-          <w:hyperlink w:anchor="_Toc210048250" w:history="1">
+          <w:hyperlink w:anchor="_Toc210120169" w:history="1">
             <w:r>
               <w:rPr>
                 <w:rStyle w:val="Hyperlink"/>
                 <w:b/>
                 <w:bCs/>
                 <w:noProof/>
-                <w:lang w:val="en-US"/>
               </w:rPr>
               <w:t>Physics Based Concept</w:t>
             </w:r>
@@ -792,7 +791,7 @@
                 <w:noProof/>
                 <w:webHidden/>
               </w:rPr>
-              <w:instrText xml:space="preserve"> PAGEREF _Toc210048250 \h </w:instrText>
+              <w:instrText xml:space="preserve"> PAGEREF _Toc210120169 \h </w:instrText>
             </w:r>
             <w:r>
               <w:rPr>
@@ -812,7 +811,81 @@
                 <w:noProof/>
                 <w:webHidden/>
               </w:rPr>
-              <w:t>8</w:t>
+              <w:t>9</w:t>
+            </w:r>
+            <w:r>
+              <w:rPr>
+                <w:noProof/>
+                <w:webHidden/>
+              </w:rPr>
+              <w:fldChar w:fldCharType="end"/>
+            </w:r>
+          </w:hyperlink>
+        </w:p>
+        <w:p>
+          <w:pPr>
+            <w:pStyle w:val="Inhopg1"/>
+            <w:tabs>
+              <w:tab w:val="right" w:leader="dot" w:pos="9062"/>
+            </w:tabs>
+            <w:rPr>
+              <w:rFonts w:eastAsiaTheme="minorEastAsia"/>
+              <w:noProof/>
+              <w:sz w:val="24"/>
+              <w:szCs w:val="24"/>
+              <w:lang w:eastAsia="nl-NL"/>
+            </w:rPr>
+          </w:pPr>
+          <w:hyperlink w:anchor="_Toc210120170" w:history="1">
+            <w:r>
+              <w:rPr>
+                <w:rStyle w:val="Hyperlink"/>
+                <w:b/>
+                <w:bCs/>
+                <w:noProof/>
+              </w:rPr>
+              <w:t>Bronvermelding</w:t>
+            </w:r>
+            <w:r>
+              <w:rPr>
+                <w:noProof/>
+                <w:webHidden/>
+              </w:rPr>
+              <w:tab/>
+            </w:r>
+            <w:r>
+              <w:rPr>
+                <w:noProof/>
+                <w:webHidden/>
+              </w:rPr>
+              <w:fldChar w:fldCharType="begin"/>
+            </w:r>
+            <w:r>
+              <w:rPr>
+                <w:noProof/>
+                <w:webHidden/>
+              </w:rPr>
+              <w:instrText xml:space="preserve"> PAGEREF _Toc210120170 \h </w:instrText>
+            </w:r>
+            <w:r>
+              <w:rPr>
+                <w:noProof/>
+                <w:webHidden/>
+              </w:rPr>
+            </w:r>
+            <w:r>
+              <w:rPr>
+                <w:noProof/>
+                <w:webHidden/>
+              </w:rPr>
+              <w:fldChar w:fldCharType="separate"/>
+            </w:r>
+            <w:r>
+              <w:rPr>
+                <w:noProof/>
+                <w:webHidden/>
+              </w:rPr>
+              <w:t>11</w:t>
             </w:r>
             <w:r>
               <w:rPr>
@@ -870,37 +943,66 @@
         <w:rPr>
           <w:b/>
           <w:bCs/>
-        </w:rPr>
-      </w:pPr>
-      <w:bookmarkStart w:id="0" w:name="_Toc210048247"/>
-      <w:r>
-        <w:rPr>
-          <w:b/>
-          <w:bCs/>
+          <w:lang w:val="en-US"/>
+        </w:rPr>
+      </w:pPr>
+      <w:bookmarkStart w:id="0" w:name="_Toc210120166"/>
+      <w:r>
+        <w:rPr>
+          <w:b/>
+          <w:bCs/>
+          <w:lang w:val="en-US"/>
         </w:rPr>
         <w:lastRenderedPageBreak/>
-        <w:t xml:space="preserve">Code of </w:t>
+        <w:t>Code of Conduct</w:t>
+      </w:r>
+      <w:bookmarkEnd w:id="0"/>
+    </w:p>
+    <w:p>
+      <w:pPr>
+        <w:rPr>
+          <w:lang w:val="en-US"/>
+        </w:rPr>
+      </w:pPr>
+      <w:r>
+        <w:rPr>
+          <w:lang w:val="en-US"/>
+        </w:rPr>
+        <w:t># COC</w:t>
+      </w:r>
+    </w:p>
+    <w:p>
+      <w:pPr>
+        <w:rPr>
+          <w:lang w:val="en-US"/>
+        </w:rPr>
+      </w:pPr>
+    </w:p>
+    <w:p>
+      <w:pPr>
+        <w:rPr>
+          <w:lang w:val="en-US"/>
+        </w:rPr>
+      </w:pPr>
+      <w:r>
+        <w:rPr>
+          <w:lang w:val="en-US"/>
+        </w:rPr>
+        <w:t xml:space="preserve">## </w:t>
       </w:r>
       <w:proofErr w:type="spellStart"/>
       <w:r>
         <w:rPr>
-          <w:b/>
-          <w:bCs/>
-        </w:rPr>
-        <w:t>Conduct</w:t>
-      </w:r>
-      <w:bookmarkEnd w:id="0"/>
+          <w:lang w:val="en-US"/>
+        </w:rPr>
+        <w:t>hoofd</w:t>
+      </w:r>
       <w:proofErr w:type="spellEnd"/>
-    </w:p>
-    <w:p>
-      <w:r>
-        <w:t># COC</w:t>
-      </w:r>
-    </w:p>
-    <w:p/>
-    <w:p>
-      <w:r>
-        <w:t>## hoofd regels</w:t>
+      <w:r>
+        <w:rPr>
+          <w:lang w:val="en-US"/>
+        </w:rPr>
+        <w:t xml:space="preserve"> regels</w:t>
       </w:r>
     </w:p>
     <w:p>
@@ -1207,7 +1309,7 @@
           <w:bCs/>
         </w:rPr>
       </w:pPr>
-      <w:bookmarkStart w:id="1" w:name="_Toc210048248"/>
+      <w:bookmarkStart w:id="1" w:name="_Toc210120167"/>
       <w:r>
         <w:rPr>
           <w:b/>
@@ -1249,14 +1351,7 @@
           <w:sz w:val="24"/>
           <w:szCs w:val="24"/>
         </w:rPr>
-        <w:t>Het spel dat wij willen maken voor het VR concept word een game waar je als speler</w:t>
-      </w:r>
-      <w:r>
-        <w:rPr>
-          <w:sz w:val="24"/>
-          <w:szCs w:val="24"/>
-        </w:rPr>
-        <w:t xml:space="preserve"> vijanden te zien die eruit zien als een steen, stuk papier, of schaar. Dan moet je als speler het juiste wapen gebruiken om de vijanden zo snel mogelijk uit te schakelen.</w:t>
+        <w:t>Het spel dat wij willen maken voor het VR concept word een game waar je als speler vijanden te zien die eruit zien als een steen, stuk papier, of schaar. Dan moet je als speler het juiste wapen gebruiken om de vijanden zo snel mogelijk uit te schakelen.</w:t>
       </w:r>
     </w:p>
     <w:p>
@@ -1396,6 +1491,8 @@
           <w:numId w:val="4"/>
         </w:numPr>
         <w:rPr>
+          <w:b/>
+          <w:bCs/>
           <w:sz w:val="28"/>
           <w:szCs w:val="28"/>
         </w:rPr>
@@ -1403,6 +1500,8 @@
       <w:proofErr w:type="spellStart"/>
       <w:r>
         <w:rPr>
+          <w:b/>
+          <w:bCs/>
           <w:sz w:val="24"/>
           <w:szCs w:val="24"/>
         </w:rPr>
@@ -1411,6 +1510,8 @@
       <w:proofErr w:type="spellEnd"/>
       <w:r>
         <w:rPr>
+          <w:b/>
+          <w:bCs/>
           <w:sz w:val="24"/>
           <w:szCs w:val="24"/>
         </w:rPr>
@@ -1419,6 +1520,8 @@
       <w:proofErr w:type="spellStart"/>
       <w:r>
         <w:rPr>
+          <w:b/>
+          <w:bCs/>
           <w:sz w:val="24"/>
           <w:szCs w:val="24"/>
         </w:rPr>
@@ -1450,12 +1553,16 @@
           <w:numId w:val="4"/>
         </w:numPr>
         <w:rPr>
+          <w:b/>
+          <w:bCs/>
           <w:sz w:val="28"/>
           <w:szCs w:val="28"/>
         </w:rPr>
       </w:pPr>
       <w:r>
         <w:rPr>
+          <w:b/>
+          <w:bCs/>
           <w:sz w:val="24"/>
           <w:szCs w:val="24"/>
         </w:rPr>
@@ -1464,6 +1571,8 @@
       <w:proofErr w:type="spellStart"/>
       <w:r>
         <w:rPr>
+          <w:b/>
+          <w:bCs/>
           <w:sz w:val="24"/>
           <w:szCs w:val="24"/>
         </w:rPr>
@@ -1472,6 +1581,8 @@
       <w:proofErr w:type="spellEnd"/>
       <w:r>
         <w:rPr>
+          <w:b/>
+          <w:bCs/>
           <w:sz w:val="24"/>
           <w:szCs w:val="24"/>
         </w:rPr>
@@ -1502,12 +1613,16 @@
           <w:numId w:val="4"/>
         </w:numPr>
         <w:rPr>
+          <w:b/>
+          <w:bCs/>
           <w:sz w:val="28"/>
           <w:szCs w:val="28"/>
         </w:rPr>
       </w:pPr>
       <w:r>
         <w:rPr>
+          <w:b/>
+          <w:bCs/>
           <w:sz w:val="24"/>
           <w:szCs w:val="24"/>
         </w:rPr>
@@ -1516,6 +1631,8 @@
       <w:proofErr w:type="spellStart"/>
       <w:r>
         <w:rPr>
+          <w:b/>
+          <w:bCs/>
           <w:sz w:val="24"/>
           <w:szCs w:val="24"/>
         </w:rPr>
@@ -1845,7 +1962,7 @@
           <w:szCs w:val="24"/>
         </w:rPr>
       </w:pPr>
-      <w:hyperlink r:id="rId9" w:history="1">
+      <w:hyperlink r:id="rId9" w:anchor="XRInputMappings" w:history="1">
         <w:r>
           <w:rPr>
             <w:rStyle w:val="Hyperlink"/>
@@ -2237,7 +2354,7 @@
           <w:bCs/>
         </w:rPr>
       </w:pPr>
-      <w:bookmarkStart w:id="2" w:name="_Toc210048249"/>
+      <w:bookmarkStart w:id="2" w:name="_Toc210120168"/>
       <w:r>
         <w:rPr>
           <w:b/>
@@ -2354,267 +2471,6 @@
           <w:szCs w:val="28"/>
         </w:rPr>
         <w:t>Thema</w:t>
-      </w:r>
-    </w:p>
-    <w:p>
-      <w:pPr>
-        <w:rPr>
-          <w:b/>
-          <w:bCs/>
-          <w:sz w:val="28"/>
-          <w:szCs w:val="28"/>
-        </w:rPr>
-      </w:pPr>
-    </w:p>
-    <w:p>
-      <w:pPr>
-        <w:rPr>
-          <w:b/>
-          <w:bCs/>
-          <w:sz w:val="28"/>
-          <w:szCs w:val="28"/>
-        </w:rPr>
-      </w:pPr>
-      <w:r>
-        <w:rPr>
-          <w:b/>
-          <w:bCs/>
-          <w:sz w:val="28"/>
-          <w:szCs w:val="28"/>
-        </w:rPr>
-        <w:t>Bestaande games/applicaties</w:t>
-      </w:r>
-    </w:p>
-    <w:p>
-      <w:pPr>
-        <w:rPr>
-          <w:b/>
-          <w:bCs/>
-          <w:sz w:val="28"/>
-          <w:szCs w:val="28"/>
-        </w:rPr>
-      </w:pPr>
-    </w:p>
-    <w:p>
-      <w:pPr>
-        <w:rPr>
-          <w:b/>
-          <w:bCs/>
-          <w:sz w:val="28"/>
-          <w:szCs w:val="28"/>
-        </w:rPr>
-      </w:pPr>
-      <w:r>
-        <w:rPr>
-          <w:b/>
-          <w:bCs/>
-          <w:sz w:val="28"/>
-          <w:szCs w:val="28"/>
-        </w:rPr>
-        <w:t>Doelgroep</w:t>
-      </w:r>
-    </w:p>
-    <w:p>
-      <w:pPr>
-        <w:rPr>
-          <w:b/>
-          <w:bCs/>
-          <w:sz w:val="28"/>
-          <w:szCs w:val="28"/>
-        </w:rPr>
-      </w:pPr>
-    </w:p>
-    <w:p>
-      <w:pPr>
-        <w:rPr>
-          <w:b/>
-          <w:bCs/>
-          <w:sz w:val="28"/>
-          <w:szCs w:val="28"/>
-        </w:rPr>
-      </w:pPr>
-      <w:r>
-        <w:rPr>
-          <w:b/>
-          <w:bCs/>
-          <w:sz w:val="28"/>
-          <w:szCs w:val="28"/>
-        </w:rPr>
-        <w:t>Packages</w:t>
-      </w:r>
-    </w:p>
-    <w:p>
-      <w:pPr>
-        <w:rPr>
-          <w:b/>
-          <w:bCs/>
-          <w:sz w:val="28"/>
-          <w:szCs w:val="28"/>
-        </w:rPr>
-      </w:pPr>
-      <w:r>
-        <w:rPr>
-          <w:b/>
-          <w:bCs/>
-          <w:sz w:val="28"/>
-          <w:szCs w:val="28"/>
-        </w:rPr>
-        <w:br w:type="page"/>
-      </w:r>
-    </w:p>
-    <w:p>
-      <w:pPr>
-        <w:pStyle w:val="Kop1"/>
-        <w:rPr>
-          <w:b/>
-          <w:bCs/>
-          <w:lang w:val="en-US"/>
-        </w:rPr>
-      </w:pPr>
-      <w:bookmarkStart w:id="3" w:name="_Toc210048250"/>
-      <w:r>
-        <w:rPr>
-          <w:b/>
-          <w:bCs/>
-          <w:lang w:val="en-US"/>
-        </w:rPr>
-        <w:lastRenderedPageBreak/>
-        <w:t>Physics Based Concept</w:t>
-      </w:r>
-      <w:bookmarkEnd w:id="3"/>
-    </w:p>
-    <w:p>
-      <w:pPr>
-        <w:rPr>
-          <w:b/>
-          <w:bCs/>
-          <w:sz w:val="36"/>
-          <w:szCs w:val="36"/>
-          <w:lang w:val="en-US"/>
-        </w:rPr>
-      </w:pPr>
-      <w:proofErr w:type="spellStart"/>
-      <w:r>
-        <w:rPr>
-          <w:b/>
-          <w:bCs/>
-          <w:sz w:val="36"/>
-          <w:szCs w:val="36"/>
-          <w:lang w:val="en-US"/>
-        </w:rPr>
-        <w:t>Onderzoek</w:t>
-      </w:r>
-      <w:proofErr w:type="spellEnd"/>
-      <w:r>
-        <w:rPr>
-          <w:b/>
-          <w:bCs/>
-          <w:sz w:val="36"/>
-          <w:szCs w:val="36"/>
-          <w:lang w:val="en-US"/>
-        </w:rPr>
-        <w:t>:</w:t>
-      </w:r>
-    </w:p>
-    <w:p>
-      <w:pPr>
-        <w:rPr>
-          <w:sz w:val="24"/>
-          <w:szCs w:val="24"/>
-        </w:rPr>
-      </w:pPr>
-      <w:r>
-        <w:rPr>
-          <w:sz w:val="24"/>
-          <w:szCs w:val="24"/>
-        </w:rPr>
-        <w:t xml:space="preserve">Ons </w:t>
-      </w:r>
-      <w:r>
-        <w:rPr>
-          <w:sz w:val="24"/>
-          <w:szCs w:val="24"/>
-        </w:rPr>
-        <w:t xml:space="preserve">idee voor dit concept is om een spel te maken waar de speler doormiddel van </w:t>
-      </w:r>
-      <w:proofErr w:type="spellStart"/>
-      <w:r>
-        <w:rPr>
-          <w:sz w:val="24"/>
-          <w:szCs w:val="24"/>
-        </w:rPr>
-        <w:t>pinball</w:t>
-      </w:r>
-      <w:proofErr w:type="spellEnd"/>
-      <w:r>
-        <w:rPr>
-          <w:sz w:val="24"/>
-          <w:szCs w:val="24"/>
-        </w:rPr>
-        <w:t xml:space="preserve"> flippers zich naar boven</w:t>
-      </w:r>
-      <w:r>
-        <w:rPr>
-          <w:sz w:val="24"/>
-          <w:szCs w:val="24"/>
-        </w:rPr>
-        <w:t xml:space="preserve"> manoeuvreren. </w:t>
-      </w:r>
-    </w:p>
-    <w:p>
-      <w:pPr>
-        <w:rPr>
-          <w:sz w:val="24"/>
-          <w:szCs w:val="24"/>
-        </w:rPr>
-      </w:pPr>
-    </w:p>
-    <w:p>
-      <w:pPr>
-        <w:rPr>
-          <w:b/>
-          <w:bCs/>
-          <w:sz w:val="28"/>
-          <w:szCs w:val="28"/>
-        </w:rPr>
-      </w:pPr>
-      <w:r>
-        <w:rPr>
-          <w:b/>
-          <w:bCs/>
-          <w:sz w:val="28"/>
-          <w:szCs w:val="28"/>
-        </w:rPr>
-        <w:t>Thema</w:t>
-      </w:r>
-    </w:p>
-    <w:p>
-      <w:pPr>
-        <w:rPr>
-          <w:b/>
-          <w:bCs/>
-          <w:sz w:val="28"/>
-          <w:szCs w:val="28"/>
-        </w:rPr>
-      </w:pPr>
-    </w:p>
-    <w:p>
-      <w:pPr>
-        <w:rPr>
-          <w:b/>
-          <w:bCs/>
-          <w:sz w:val="28"/>
-          <w:szCs w:val="28"/>
-        </w:rPr>
-      </w:pPr>
-      <w:r>
-        <w:rPr>
-          <w:b/>
-          <w:bCs/>
-          <w:sz w:val="28"/>
-          <w:szCs w:val="28"/>
-        </w:rPr>
-        <w:t>Bestaande games/applicaties</w:t>
       </w:r>
     </w:p>
     <w:p>
@@ -2627,140 +2483,2096 @@
         <w:rPr>
           <w:b/>
           <w:bCs/>
+          <w:sz w:val="24"/>
+          <w:szCs w:val="24"/>
+        </w:rPr>
+      </w:pPr>
+      <w:r>
+        <w:rPr>
+          <w:b/>
+          <w:bCs/>
+          <w:sz w:val="24"/>
+          <w:szCs w:val="24"/>
+        </w:rPr>
+        <w:t xml:space="preserve">Turn </w:t>
+      </w:r>
+      <w:proofErr w:type="spellStart"/>
+      <w:r>
+        <w:rPr>
+          <w:b/>
+          <w:bCs/>
+          <w:sz w:val="24"/>
+          <w:szCs w:val="24"/>
+        </w:rPr>
+        <w:t>based</w:t>
+      </w:r>
+      <w:proofErr w:type="spellEnd"/>
+    </w:p>
+    <w:p>
+      <w:pPr>
+        <w:pStyle w:val="Lijstalinea"/>
+        <w:numPr>
+          <w:ilvl w:val="0"/>
+          <w:numId w:val="4"/>
+        </w:numPr>
+        <w:rPr>
+          <w:b/>
+          <w:bCs/>
+          <w:sz w:val="24"/>
+          <w:szCs w:val="24"/>
+        </w:rPr>
+      </w:pPr>
+      <w:proofErr w:type="spellStart"/>
+      <w:r>
+        <w:rPr>
+          <w:b/>
+          <w:bCs/>
+          <w:sz w:val="24"/>
+          <w:szCs w:val="24"/>
+        </w:rPr>
+        <w:t>Multiplayer</w:t>
+      </w:r>
+      <w:proofErr w:type="spellEnd"/>
+      <w:r>
+        <w:rPr>
+          <w:b/>
+          <w:bCs/>
+          <w:sz w:val="24"/>
+          <w:szCs w:val="24"/>
+        </w:rPr>
+        <w:t xml:space="preserve"> </w:t>
+      </w:r>
+    </w:p>
+    <w:p>
+      <w:pPr>
+        <w:pStyle w:val="Lijstalinea"/>
+        <w:numPr>
+          <w:ilvl w:val="0"/>
+          <w:numId w:val="4"/>
+        </w:numPr>
+        <w:rPr>
+          <w:b/>
+          <w:bCs/>
+          <w:sz w:val="24"/>
+          <w:szCs w:val="24"/>
+        </w:rPr>
+      </w:pPr>
+      <w:r>
+        <w:rPr>
+          <w:b/>
+          <w:bCs/>
+          <w:sz w:val="24"/>
+          <w:szCs w:val="24"/>
+        </w:rPr>
+        <w:t xml:space="preserve">Tactisch rollenspel </w:t>
+      </w:r>
+    </w:p>
+    <w:p>
+      <w:pPr>
+        <w:pStyle w:val="Lijstalinea"/>
+        <w:numPr>
+          <w:ilvl w:val="0"/>
+          <w:numId w:val="4"/>
+        </w:numPr>
+        <w:rPr>
+          <w:b/>
+          <w:bCs/>
+          <w:sz w:val="24"/>
+          <w:szCs w:val="24"/>
+        </w:rPr>
+      </w:pPr>
+      <w:r>
+        <w:rPr>
+          <w:b/>
+          <w:bCs/>
+          <w:sz w:val="24"/>
+          <w:szCs w:val="24"/>
+        </w:rPr>
+        <w:t xml:space="preserve">Pixel </w:t>
+      </w:r>
+      <w:proofErr w:type="spellStart"/>
+      <w:r>
+        <w:rPr>
+          <w:b/>
+          <w:bCs/>
+          <w:sz w:val="24"/>
+          <w:szCs w:val="24"/>
+        </w:rPr>
+        <w:t>artstyle</w:t>
+      </w:r>
+      <w:proofErr w:type="spellEnd"/>
+      <w:r>
+        <w:rPr>
+          <w:b/>
+          <w:bCs/>
+          <w:sz w:val="24"/>
+          <w:szCs w:val="24"/>
+        </w:rPr>
+        <w:t xml:space="preserve"> </w:t>
+      </w:r>
+    </w:p>
+    <w:p>
+      <w:pPr>
+        <w:pStyle w:val="Lijstalinea"/>
+        <w:numPr>
+          <w:ilvl w:val="0"/>
+          <w:numId w:val="4"/>
+        </w:numPr>
+        <w:rPr>
+          <w:b/>
+          <w:bCs/>
+          <w:sz w:val="24"/>
+          <w:szCs w:val="24"/>
+        </w:rPr>
+      </w:pPr>
+      <w:r>
+        <w:rPr>
+          <w:b/>
+          <w:bCs/>
+          <w:sz w:val="24"/>
+          <w:szCs w:val="24"/>
+        </w:rPr>
+        <w:t xml:space="preserve">Middeleeuws </w:t>
+      </w:r>
+    </w:p>
+    <w:p>
+      <w:pPr>
+        <w:rPr>
+          <w:b/>
+          <w:bCs/>
           <w:sz w:val="28"/>
           <w:szCs w:val="28"/>
         </w:rPr>
       </w:pPr>
-      <w:proofErr w:type="spellStart"/>
-      <w:r>
+    </w:p>
+    <w:p>
+      <w:pPr>
         <w:rPr>
           <w:b/>
           <w:bCs/>
           <w:sz w:val="28"/>
           <w:szCs w:val="28"/>
         </w:rPr>
-        <w:t>flippup</w:t>
-      </w:r>
-      <w:proofErr w:type="spellEnd"/>
-    </w:p>
-    <w:p>
-      <w:pPr>
+      </w:pPr>
+      <w:r>
         <w:rPr>
           <w:b/>
           <w:bCs/>
           <w:sz w:val="28"/>
           <w:szCs w:val="28"/>
         </w:rPr>
-      </w:pPr>
-      <w:r>
+        <w:t>Bestaande games/applicaties</w:t>
+      </w:r>
+    </w:p>
+    <w:p>
+      <w:pPr>
+        <w:pStyle w:val="Lijstalinea"/>
+        <w:numPr>
+          <w:ilvl w:val="0"/>
+          <w:numId w:val="6"/>
+        </w:numPr>
+        <w:rPr>
+          <w:b/>
+          <w:bCs/>
+          <w:sz w:val="24"/>
+          <w:szCs w:val="24"/>
+          <w:lang w:val="en-US"/>
+        </w:rPr>
+      </w:pPr>
+      <w:r>
+        <w:rPr>
+          <w:b/>
+          <w:bCs/>
+          <w:sz w:val="24"/>
+          <w:szCs w:val="24"/>
+          <w:lang w:val="en-US"/>
+        </w:rPr>
+        <w:t xml:space="preserve">Mario + </w:t>
+      </w:r>
+      <w:proofErr w:type="spellStart"/>
+      <w:r>
+        <w:rPr>
+          <w:b/>
+          <w:bCs/>
+          <w:sz w:val="24"/>
+          <w:szCs w:val="24"/>
+          <w:lang w:val="en-US"/>
+        </w:rPr>
+        <w:t>Rabbids</w:t>
+      </w:r>
+      <w:proofErr w:type="spellEnd"/>
+      <w:r>
+        <w:rPr>
+          <w:b/>
+          <w:bCs/>
+          <w:sz w:val="24"/>
+          <w:szCs w:val="24"/>
+          <w:lang w:val="en-US"/>
+        </w:rPr>
+        <w:t xml:space="preserve"> Kingdom Battle</w:t>
+      </w:r>
+    </w:p>
+    <w:p>
+      <w:pPr>
+        <w:pStyle w:val="Lijstalinea"/>
+        <w:rPr>
+          <w:sz w:val="24"/>
+          <w:szCs w:val="24"/>
+          <w:lang w:val="en-US"/>
+        </w:rPr>
+      </w:pPr>
+      <w:r>
+        <w:rPr>
+          <w:sz w:val="24"/>
+          <w:szCs w:val="24"/>
+          <w:lang w:val="en-US"/>
+        </w:rPr>
+        <w:t>https://www.nintendo.com/nl-nl/Games/Nintendo-Switch-games/Mario-Rabbids-Kingdom-Battle-1233954.html</w:t>
+      </w:r>
+    </w:p>
+    <w:p>
+      <w:pPr>
+        <w:pStyle w:val="Lijstalinea"/>
+        <w:numPr>
+          <w:ilvl w:val="0"/>
+          <w:numId w:val="6"/>
+        </w:numPr>
+        <w:rPr>
+          <w:b/>
+          <w:bCs/>
+          <w:sz w:val="24"/>
+          <w:szCs w:val="24"/>
+          <w:lang w:val="en-US"/>
+        </w:rPr>
+      </w:pPr>
+      <w:r>
+        <w:rPr>
+          <w:b/>
+          <w:bCs/>
+          <w:sz w:val="24"/>
+          <w:szCs w:val="24"/>
+          <w:lang w:val="en-US"/>
+        </w:rPr>
+        <w:t>Fire emblem</w:t>
+      </w:r>
+    </w:p>
+    <w:p>
+      <w:pPr>
+        <w:pStyle w:val="Lijstalinea"/>
+        <w:rPr>
+          <w:b/>
+          <w:bCs/>
+          <w:sz w:val="24"/>
+          <w:szCs w:val="24"/>
+          <w:lang w:val="en-US"/>
+        </w:rPr>
+      </w:pPr>
+      <w:r>
+        <w:rPr>
+          <w:noProof/>
+        </w:rPr>
+        <w:drawing>
+          <wp:inline distT="0" distB="0" distL="0" distR="0" wp14:anchorId="3F37DF8E" wp14:editId="790CB38D">
+            <wp:extent cx="3810000" cy="2286000"/>
+            <wp:effectExtent l="0" t="0" r="0" b="0"/>
+            <wp:docPr id="1648539203" name="Afbeelding 2" descr="Spoiler-Free Fire Emblem Awakening Review – Braving the Backlog"/>
+            <wp:cNvGraphicFramePr>
+              <a:graphicFrameLocks xmlns:a="http://schemas.openxmlformats.org/drawingml/2006/main" noChangeAspect="1"/>
+            </wp:cNvGraphicFramePr>
+            <a:graphic xmlns:a="http://schemas.openxmlformats.org/drawingml/2006/main">
+              <a:graphicData uri="http://schemas.openxmlformats.org/drawingml/2006/picture">
+                <pic:pic xmlns:pic="http://schemas.openxmlformats.org/drawingml/2006/picture">
+                  <pic:nvPicPr>
+                    <pic:cNvPr id="0" name="Picture 3" descr="Spoiler-Free Fire Emblem Awakening Review – Braving the Backlog"/>
+                    <pic:cNvPicPr>
+                      <a:picLocks noChangeAspect="1" noChangeArrowheads="1"/>
+                    </pic:cNvPicPr>
+                  </pic:nvPicPr>
+                  <pic:blipFill>
+                    <a:blip r:embed="rId10">
+                      <a:extLst>
+                        <a:ext uri="{28A0092B-C50C-407E-A947-70E740481C1C}">
+                          <a14:useLocalDpi xmlns:a14="http://schemas.microsoft.com/office/drawing/2010/main" val="0"/>
+                        </a:ext>
+                      </a:extLst>
+                    </a:blip>
+                    <a:srcRect/>
+                    <a:stretch>
+                      <a:fillRect/>
+                    </a:stretch>
+                  </pic:blipFill>
+                  <pic:spPr bwMode="auto">
+                    <a:xfrm>
+                      <a:off x="0" y="0"/>
+                      <a:ext cx="3810000" cy="2286000"/>
+                    </a:xfrm>
+                    <a:prstGeom prst="rect">
+                      <a:avLst/>
+                    </a:prstGeom>
+                    <a:noFill/>
+                    <a:ln>
+                      <a:noFill/>
+                    </a:ln>
+                  </pic:spPr>
+                </pic:pic>
+              </a:graphicData>
+            </a:graphic>
+          </wp:inline>
+        </w:drawing>
+      </w:r>
+    </w:p>
+    <w:p>
+      <w:pPr>
+        <w:pStyle w:val="Lijstalinea"/>
+        <w:numPr>
+          <w:ilvl w:val="0"/>
+          <w:numId w:val="6"/>
+        </w:numPr>
+        <w:rPr>
+          <w:b/>
+          <w:bCs/>
+          <w:sz w:val="24"/>
+          <w:szCs w:val="24"/>
+          <w:lang w:val="en-US"/>
+        </w:rPr>
+      </w:pPr>
+      <w:r>
+        <w:rPr>
+          <w:b/>
+          <w:bCs/>
+          <w:sz w:val="24"/>
+          <w:szCs w:val="24"/>
+          <w:lang w:val="en-US"/>
+        </w:rPr>
+        <w:t>Madagascar: Escape 2 Africa (Jungle chess minigame)</w:t>
+      </w:r>
+    </w:p>
+    <w:p>
+      <w:pPr>
+        <w:pStyle w:val="Lijstalinea"/>
+        <w:rPr>
+          <w:sz w:val="24"/>
+          <w:szCs w:val="24"/>
+          <w:lang w:val="en-US"/>
+        </w:rPr>
+      </w:pPr>
+      <w:hyperlink r:id="rId11" w:history="1">
+        <w:r>
+          <w:rPr>
+            <w:rStyle w:val="Hyperlink"/>
+            <w:sz w:val="24"/>
+            <w:szCs w:val="24"/>
+            <w:lang w:val="en-US"/>
+          </w:rPr>
+          <w:t>https://www.youtube.com/watch?v=1jvqrL7LpCc</w:t>
+        </w:r>
+      </w:hyperlink>
+    </w:p>
+    <w:p>
+      <w:pPr>
+        <w:pStyle w:val="Lijstalinea"/>
+        <w:rPr>
+          <w:sz w:val="24"/>
+          <w:szCs w:val="24"/>
+          <w:lang w:val="en-US"/>
+        </w:rPr>
+      </w:pPr>
+    </w:p>
+    <w:p>
+      <w:pPr>
+        <w:pStyle w:val="Lijstalinea"/>
+        <w:rPr>
+          <w:sz w:val="24"/>
+          <w:szCs w:val="24"/>
+          <w:lang w:val="en-US"/>
+        </w:rPr>
+      </w:pPr>
+    </w:p>
+    <w:p>
+      <w:pPr>
+        <w:pStyle w:val="Lijstalinea"/>
+        <w:rPr>
+          <w:sz w:val="24"/>
+          <w:szCs w:val="24"/>
+          <w:lang w:val="en-US"/>
+        </w:rPr>
+      </w:pPr>
+    </w:p>
+    <w:p>
+      <w:pPr>
+        <w:pStyle w:val="Lijstalinea"/>
+        <w:rPr>
+          <w:sz w:val="24"/>
+          <w:szCs w:val="24"/>
+          <w:lang w:val="en-US"/>
+        </w:rPr>
+      </w:pPr>
+    </w:p>
+    <w:p>
+      <w:pPr>
+        <w:pStyle w:val="Lijstalinea"/>
+        <w:rPr>
+          <w:sz w:val="24"/>
+          <w:szCs w:val="24"/>
+          <w:lang w:val="en-US"/>
+        </w:rPr>
+      </w:pPr>
+    </w:p>
+    <w:p>
+      <w:pPr>
+        <w:pStyle w:val="Lijstalinea"/>
+        <w:rPr>
+          <w:sz w:val="24"/>
+          <w:szCs w:val="24"/>
+          <w:lang w:val="en-US"/>
+        </w:rPr>
+      </w:pPr>
+    </w:p>
+    <w:p>
+      <w:pPr>
         <w:rPr>
           <w:b/>
           <w:bCs/>
           <w:sz w:val="28"/>
           <w:szCs w:val="28"/>
         </w:rPr>
-        <w:t>Doelgroep</w:t>
-      </w:r>
-    </w:p>
-    <w:p>
-      <w:pPr>
+      </w:pPr>
+      <w:r>
         <w:rPr>
           <w:b/>
           <w:bCs/>
           <w:sz w:val="28"/>
           <w:szCs w:val="28"/>
         </w:rPr>
-      </w:pPr>
-    </w:p>
-    <w:p>
-      <w:pPr>
-        <w:rPr>
-          <w:b/>
-          <w:bCs/>
+        <w:lastRenderedPageBreak/>
+        <w:t>Doelgroep</w:t>
+      </w:r>
+    </w:p>
+    <w:p>
+      <w:pPr>
+        <w:rPr>
+          <w:sz w:val="24"/>
+          <w:szCs w:val="24"/>
+        </w:rPr>
+      </w:pPr>
+      <w:r>
+        <w:rPr>
+          <w:sz w:val="24"/>
+          <w:szCs w:val="24"/>
+        </w:rPr>
+        <w:t>Onze doelgroep voor dit concept word jongeren rond de 20. Met deze doelgroep leggen wij extra focus op.</w:t>
+      </w:r>
+    </w:p>
+    <w:p>
+      <w:pPr>
+        <w:pStyle w:val="Lijstalinea"/>
+        <w:numPr>
+          <w:ilvl w:val="0"/>
+          <w:numId w:val="4"/>
+        </w:numPr>
+        <w:rPr>
+          <w:b/>
+          <w:bCs/>
+          <w:sz w:val="24"/>
+          <w:szCs w:val="24"/>
+        </w:rPr>
+      </w:pPr>
+      <w:r>
+        <w:rPr>
+          <w:b/>
+          <w:bCs/>
+          <w:sz w:val="24"/>
+          <w:szCs w:val="24"/>
+        </w:rPr>
+        <w:t>Niet te serieuze gameplay</w:t>
+      </w:r>
+    </w:p>
+    <w:p>
+      <w:pPr>
+        <w:pStyle w:val="Lijstalinea"/>
+        <w:rPr>
+          <w:sz w:val="24"/>
+          <w:szCs w:val="24"/>
+        </w:rPr>
+      </w:pPr>
+      <w:r>
+        <w:rPr>
+          <w:sz w:val="24"/>
+          <w:szCs w:val="24"/>
+        </w:rPr>
+        <w:t>Voor onze doelgroep is het belangrijk dat het spel niet te serieus blijft zodat het leuk blijft voor de gemiddelde student om rust te krijgen na het studeren.</w:t>
+      </w:r>
+    </w:p>
+    <w:p>
+      <w:pPr>
+        <w:pStyle w:val="Lijstalinea"/>
+        <w:numPr>
+          <w:ilvl w:val="0"/>
+          <w:numId w:val="4"/>
+        </w:numPr>
+        <w:rPr>
+          <w:b/>
+          <w:bCs/>
+          <w:sz w:val="24"/>
+          <w:szCs w:val="24"/>
+        </w:rPr>
+      </w:pPr>
+      <w:r>
+        <w:rPr>
+          <w:b/>
+          <w:bCs/>
+          <w:sz w:val="24"/>
+          <w:szCs w:val="24"/>
+        </w:rPr>
+        <w:t>Constante actie</w:t>
+      </w:r>
+    </w:p>
+    <w:p>
+      <w:pPr>
+        <w:pStyle w:val="Lijstalinea"/>
+        <w:rPr>
+          <w:sz w:val="24"/>
+          <w:szCs w:val="24"/>
+        </w:rPr>
+      </w:pPr>
+      <w:r>
+        <w:rPr>
+          <w:sz w:val="24"/>
+          <w:szCs w:val="24"/>
+        </w:rPr>
+        <w:t>Het is belangrijk voor onze doelgroep dat er constant wat gebeurt op het scherm zodat de speler niet word afgeleid aan andere dingen.</w:t>
+      </w:r>
+    </w:p>
+    <w:p>
+      <w:pPr>
+        <w:pStyle w:val="Lijstalinea"/>
+        <w:numPr>
+          <w:ilvl w:val="0"/>
+          <w:numId w:val="4"/>
+        </w:numPr>
+        <w:rPr>
+          <w:b/>
+          <w:bCs/>
+          <w:sz w:val="24"/>
+          <w:szCs w:val="24"/>
+        </w:rPr>
+      </w:pPr>
+      <w:r>
+        <w:rPr>
+          <w:b/>
+          <w:bCs/>
+          <w:sz w:val="24"/>
+          <w:szCs w:val="24"/>
+        </w:rPr>
+        <w:t>Genoeg visuele en audio effecten</w:t>
+      </w:r>
+    </w:p>
+    <w:p>
+      <w:pPr>
+        <w:pStyle w:val="Lijstalinea"/>
+        <w:rPr>
+          <w:sz w:val="24"/>
+          <w:szCs w:val="24"/>
+        </w:rPr>
+      </w:pPr>
+      <w:r>
+        <w:rPr>
+          <w:sz w:val="24"/>
+          <w:szCs w:val="24"/>
+        </w:rPr>
+        <w:t>Ook moeten er genoeg visuele en audio effecten zijn zodat de speler goed het effect van hun gameplay te zien krijgt.</w:t>
+      </w:r>
+    </w:p>
+    <w:p>
+      <w:pPr>
+        <w:rPr>
           <w:sz w:val="28"/>
           <w:szCs w:val="28"/>
-          <w:lang w:val="en-US"/>
-        </w:rPr>
-      </w:pPr>
-      <w:r>
+        </w:rPr>
+      </w:pPr>
+    </w:p>
+    <w:p>
+      <w:pPr>
         <w:rPr>
           <w:b/>
           <w:bCs/>
           <w:sz w:val="28"/>
           <w:szCs w:val="28"/>
-          <w:lang w:val="en-US"/>
-        </w:rPr>
-        <w:t>Packages</w:t>
-      </w:r>
+        </w:rPr>
+      </w:pPr>
       <w:r>
         <w:rPr>
           <w:b/>
           <w:bCs/>
           <w:sz w:val="28"/>
           <w:szCs w:val="28"/>
-          <w:lang w:val="en-US"/>
-        </w:rPr>
-        <w:br w:type="page"/>
-      </w:r>
-    </w:p>
-    <w:p>
-      <w:pPr>
+        </w:rPr>
+        <w:t>Packages</w:t>
+      </w:r>
+      <w:r>
         <w:rPr>
           <w:b/>
           <w:bCs/>
           <w:sz w:val="28"/>
           <w:szCs w:val="28"/>
-          <w:lang w:val="en-US"/>
-        </w:rPr>
-      </w:pPr>
-      <w:r>
+        </w:rPr>
+        <w:t xml:space="preserve"> en/of technieken</w:t>
+      </w:r>
+    </w:p>
+    <w:p>
+      <w:pPr>
+        <w:pStyle w:val="Lijstalinea"/>
+        <w:numPr>
+          <w:ilvl w:val="0"/>
+          <w:numId w:val="4"/>
+        </w:numPr>
+        <w:rPr>
+          <w:sz w:val="24"/>
+          <w:szCs w:val="24"/>
+          <w:lang w:val="en-US"/>
+        </w:rPr>
+      </w:pPr>
+      <w:proofErr w:type="spellStart"/>
+      <w:r>
+        <w:rPr>
+          <w:b/>
+          <w:bCs/>
+          <w:sz w:val="24"/>
+          <w:szCs w:val="24"/>
+          <w:lang w:val="en-US"/>
+        </w:rPr>
+        <w:t>Cinemachine</w:t>
+      </w:r>
+      <w:proofErr w:type="spellEnd"/>
+    </w:p>
+    <w:p>
+      <w:pPr>
+        <w:pStyle w:val="Lijstalinea"/>
+        <w:rPr>
+          <w:sz w:val="24"/>
+          <w:szCs w:val="24"/>
+        </w:rPr>
+      </w:pPr>
+      <w:r>
+        <w:rPr>
+          <w:sz w:val="24"/>
+          <w:szCs w:val="24"/>
+        </w:rPr>
+        <w:t>Wij willen cinemachine gebruiken v</w:t>
+      </w:r>
+      <w:r>
+        <w:rPr>
+          <w:sz w:val="24"/>
+          <w:szCs w:val="24"/>
+        </w:rPr>
+        <w:t xml:space="preserve">oor het </w:t>
+      </w:r>
+      <w:proofErr w:type="spellStart"/>
+      <w:r>
+        <w:rPr>
+          <w:sz w:val="24"/>
+          <w:szCs w:val="24"/>
+        </w:rPr>
+        <w:t>smooth</w:t>
+      </w:r>
+      <w:proofErr w:type="spellEnd"/>
+      <w:r>
+        <w:rPr>
+          <w:sz w:val="24"/>
+          <w:szCs w:val="24"/>
+        </w:rPr>
+        <w:t xml:space="preserve"> bewegen van de camera wanneer de speler omhoog gaat of omlaag gaat.</w:t>
+      </w:r>
+    </w:p>
+    <w:p>
+      <w:pPr>
         <w:rPr>
           <w:b/>
           <w:bCs/>
           <w:sz w:val="28"/>
           <w:szCs w:val="28"/>
-          <w:lang w:val="en-US"/>
-        </w:rPr>
-        <w:lastRenderedPageBreak/>
-        <w:t xml:space="preserve"> </w:t>
-      </w:r>
-      <w:proofErr w:type="spellStart"/>
+        </w:rPr>
+      </w:pPr>
       <w:r>
         <w:rPr>
           <w:b/>
           <w:bCs/>
           <w:sz w:val="28"/>
           <w:szCs w:val="28"/>
-          <w:lang w:val="en-US"/>
-        </w:rPr>
-        <w:t>en</w:t>
+        </w:rPr>
+        <w:br w:type="page"/>
+      </w:r>
+    </w:p>
+    <w:p>
+      <w:pPr>
+        <w:pStyle w:val="Kop1"/>
+        <w:rPr>
+          <w:b/>
+          <w:bCs/>
+        </w:rPr>
+      </w:pPr>
+      <w:bookmarkStart w:id="3" w:name="_Toc210120169"/>
+      <w:proofErr w:type="spellStart"/>
+      <w:r>
+        <w:rPr>
+          <w:b/>
+          <w:bCs/>
+        </w:rPr>
+        <w:lastRenderedPageBreak/>
+        <w:t>Physics</w:t>
       </w:r>
       <w:proofErr w:type="spellEnd"/>
       <w:r>
+        <w:rPr>
+          <w:b/>
+          <w:bCs/>
+        </w:rPr>
+        <w:t xml:space="preserve"> </w:t>
+      </w:r>
+      <w:proofErr w:type="spellStart"/>
+      <w:r>
+        <w:rPr>
+          <w:b/>
+          <w:bCs/>
+        </w:rPr>
+        <w:t>Based</w:t>
+      </w:r>
+      <w:proofErr w:type="spellEnd"/>
+      <w:r>
+        <w:rPr>
+          <w:b/>
+          <w:bCs/>
+        </w:rPr>
+        <w:t xml:space="preserve"> Concept</w:t>
+      </w:r>
+      <w:bookmarkEnd w:id="3"/>
+    </w:p>
+    <w:p>
+      <w:pPr>
+        <w:rPr>
+          <w:b/>
+          <w:bCs/>
+          <w:sz w:val="36"/>
+          <w:szCs w:val="36"/>
+        </w:rPr>
+      </w:pPr>
+      <w:r>
+        <w:rPr>
+          <w:b/>
+          <w:bCs/>
+          <w:sz w:val="36"/>
+          <w:szCs w:val="36"/>
+        </w:rPr>
+        <w:t>Onderzoek:</w:t>
+      </w:r>
+    </w:p>
+    <w:p>
+      <w:pPr>
+        <w:rPr>
+          <w:sz w:val="24"/>
+          <w:szCs w:val="24"/>
+        </w:rPr>
+      </w:pPr>
+      <w:r>
+        <w:rPr>
+          <w:sz w:val="24"/>
+          <w:szCs w:val="24"/>
+        </w:rPr>
+        <w:t xml:space="preserve">Ons </w:t>
+      </w:r>
+      <w:r>
+        <w:rPr>
+          <w:sz w:val="24"/>
+          <w:szCs w:val="24"/>
+        </w:rPr>
+        <w:t xml:space="preserve">idee voor dit concept is om een spel te maken waar de speler doormiddel van </w:t>
+      </w:r>
+      <w:proofErr w:type="spellStart"/>
+      <w:r>
+        <w:rPr>
+          <w:sz w:val="24"/>
+          <w:szCs w:val="24"/>
+        </w:rPr>
+        <w:t>pinball</w:t>
+      </w:r>
+      <w:proofErr w:type="spellEnd"/>
+      <w:r>
+        <w:rPr>
+          <w:sz w:val="24"/>
+          <w:szCs w:val="24"/>
+        </w:rPr>
+        <w:t xml:space="preserve"> flippers zich naar boven</w:t>
+      </w:r>
+      <w:r>
+        <w:rPr>
+          <w:sz w:val="24"/>
+          <w:szCs w:val="24"/>
+        </w:rPr>
+        <w:t xml:space="preserve"> manoeuvreren. </w:t>
+      </w:r>
+      <w:r>
+        <w:rPr>
+          <w:sz w:val="24"/>
+          <w:szCs w:val="24"/>
+        </w:rPr>
+        <w:t>Door middel van de map veranderen hoe hoger je komt word het steeds moeilijker om het einde te behalen.</w:t>
+      </w:r>
+    </w:p>
+    <w:p>
+      <w:pPr>
+        <w:rPr>
+          <w:sz w:val="24"/>
+          <w:szCs w:val="24"/>
+        </w:rPr>
+      </w:pPr>
+    </w:p>
+    <w:p>
+      <w:pPr>
         <w:rPr>
           <w:b/>
           <w:bCs/>
           <w:sz w:val="28"/>
           <w:szCs w:val="28"/>
-          <w:lang w:val="en-US"/>
-        </w:rPr>
-        <w:t xml:space="preserve">/of </w:t>
-      </w:r>
-      <w:proofErr w:type="spellStart"/>
+        </w:rPr>
+      </w:pPr>
       <w:r>
         <w:rPr>
           <w:b/>
           <w:bCs/>
           <w:sz w:val="28"/>
           <w:szCs w:val="28"/>
+        </w:rPr>
+        <w:t>Thema</w:t>
+      </w:r>
+    </w:p>
+    <w:p>
+      <w:pPr>
+        <w:pStyle w:val="Lijstalinea"/>
+        <w:numPr>
+          <w:ilvl w:val="0"/>
+          <w:numId w:val="4"/>
+        </w:numPr>
+        <w:rPr>
+          <w:sz w:val="24"/>
+          <w:szCs w:val="24"/>
+        </w:rPr>
+      </w:pPr>
+      <w:r>
+        <w:rPr>
+          <w:b/>
+          <w:bCs/>
+          <w:sz w:val="24"/>
+          <w:szCs w:val="24"/>
+        </w:rPr>
+        <w:t>Flipperkast</w:t>
+      </w:r>
+    </w:p>
+    <w:p>
+      <w:pPr>
+        <w:pStyle w:val="Lijstalinea"/>
+        <w:numPr>
+          <w:ilvl w:val="0"/>
+          <w:numId w:val="4"/>
+        </w:numPr>
+        <w:rPr>
+          <w:sz w:val="24"/>
+          <w:szCs w:val="24"/>
+        </w:rPr>
+      </w:pPr>
+      <w:proofErr w:type="spellStart"/>
+      <w:r>
+        <w:rPr>
+          <w:b/>
+          <w:bCs/>
+          <w:sz w:val="24"/>
+          <w:szCs w:val="24"/>
+        </w:rPr>
+        <w:t>Platformer</w:t>
+      </w:r>
+      <w:proofErr w:type="spellEnd"/>
+      <w:r>
+        <w:rPr>
+          <w:b/>
+          <w:bCs/>
+          <w:sz w:val="24"/>
+          <w:szCs w:val="24"/>
+        </w:rPr>
+        <w:t xml:space="preserve"> </w:t>
+      </w:r>
+    </w:p>
+    <w:p>
+      <w:pPr>
+        <w:pStyle w:val="Lijstalinea"/>
+        <w:numPr>
+          <w:ilvl w:val="0"/>
+          <w:numId w:val="4"/>
+        </w:numPr>
+        <w:rPr>
+          <w:sz w:val="24"/>
+          <w:szCs w:val="24"/>
+        </w:rPr>
+      </w:pPr>
+      <w:proofErr w:type="spellStart"/>
+      <w:r>
+        <w:rPr>
+          <w:b/>
+          <w:bCs/>
+          <w:sz w:val="24"/>
+          <w:szCs w:val="24"/>
+        </w:rPr>
+        <w:t>Darker</w:t>
+      </w:r>
+      <w:proofErr w:type="spellEnd"/>
+      <w:r>
+        <w:rPr>
+          <w:b/>
+          <w:bCs/>
+          <w:sz w:val="24"/>
+          <w:szCs w:val="24"/>
+        </w:rPr>
+        <w:t xml:space="preserve"> </w:t>
+      </w:r>
+      <w:proofErr w:type="spellStart"/>
+      <w:r>
+        <w:rPr>
+          <w:b/>
+          <w:bCs/>
+          <w:sz w:val="24"/>
+          <w:szCs w:val="24"/>
+        </w:rPr>
+        <w:t>tones</w:t>
+      </w:r>
+      <w:proofErr w:type="spellEnd"/>
+    </w:p>
+    <w:p>
+      <w:pPr>
+        <w:pStyle w:val="Lijstalinea"/>
+        <w:rPr>
+          <w:sz w:val="24"/>
+          <w:szCs w:val="24"/>
+        </w:rPr>
+      </w:pPr>
+    </w:p>
+    <w:p>
+      <w:pPr>
+        <w:rPr>
+          <w:b/>
+          <w:bCs/>
+          <w:sz w:val="28"/>
+          <w:szCs w:val="28"/>
+        </w:rPr>
+      </w:pPr>
+      <w:r>
+        <w:rPr>
+          <w:b/>
+          <w:bCs/>
+          <w:sz w:val="28"/>
+          <w:szCs w:val="28"/>
+        </w:rPr>
+        <w:t>Bestaande games/applicaties</w:t>
+      </w:r>
+    </w:p>
+    <w:p>
+      <w:pPr>
+        <w:pStyle w:val="Lijstalinea"/>
+        <w:numPr>
+          <w:ilvl w:val="0"/>
+          <w:numId w:val="4"/>
+        </w:numPr>
+        <w:rPr>
+          <w:b/>
+          <w:bCs/>
+          <w:sz w:val="28"/>
+          <w:szCs w:val="28"/>
+        </w:rPr>
+      </w:pPr>
+      <w:proofErr w:type="spellStart"/>
+      <w:r>
+        <w:rPr>
+          <w:b/>
+          <w:bCs/>
+          <w:sz w:val="28"/>
+          <w:szCs w:val="28"/>
+        </w:rPr>
+        <w:t>F</w:t>
+      </w:r>
+      <w:r>
+        <w:rPr>
+          <w:b/>
+          <w:bCs/>
+          <w:sz w:val="28"/>
+          <w:szCs w:val="28"/>
+        </w:rPr>
+        <w:t>lip</w:t>
+      </w:r>
+      <w:r>
+        <w:rPr>
+          <w:b/>
+          <w:bCs/>
+          <w:sz w:val="28"/>
+          <w:szCs w:val="28"/>
+        </w:rPr>
+        <w:t>pU</w:t>
+      </w:r>
+      <w:r>
+        <w:rPr>
+          <w:b/>
+          <w:bCs/>
+          <w:sz w:val="28"/>
+          <w:szCs w:val="28"/>
+        </w:rPr>
+        <w:t>p</w:t>
+      </w:r>
+      <w:proofErr w:type="spellEnd"/>
+    </w:p>
+    <w:p>
+      <w:pPr>
+        <w:pStyle w:val="Lijstalinea"/>
+        <w:rPr>
+          <w:sz w:val="28"/>
+          <w:szCs w:val="28"/>
+        </w:rPr>
+      </w:pPr>
+      <w:hyperlink r:id="rId12" w:history="1">
+        <w:r>
+          <w:rPr>
+            <w:rStyle w:val="Hyperlink"/>
+            <w:sz w:val="28"/>
+            <w:szCs w:val="28"/>
+          </w:rPr>
+          <w:t>https://store.steampowered.com/app/3854060/FlippUp/</w:t>
+        </w:r>
+      </w:hyperlink>
+    </w:p>
+    <w:p>
+      <w:pPr>
+        <w:pStyle w:val="Lijstalinea"/>
+        <w:numPr>
+          <w:ilvl w:val="0"/>
+          <w:numId w:val="4"/>
+        </w:numPr>
+        <w:rPr>
+          <w:sz w:val="28"/>
+          <w:szCs w:val="28"/>
+        </w:rPr>
+      </w:pPr>
+      <w:r>
+        <w:rPr>
+          <w:b/>
+          <w:bCs/>
+          <w:sz w:val="28"/>
+          <w:szCs w:val="28"/>
+        </w:rPr>
+        <w:t>Pinball machines</w:t>
+      </w:r>
+    </w:p>
+    <w:p>
+      <w:pPr>
+        <w:pStyle w:val="Lijstalinea"/>
+        <w:rPr>
+          <w:sz w:val="28"/>
+          <w:szCs w:val="28"/>
+        </w:rPr>
+      </w:pPr>
+      <w:r>
+        <w:rPr>
+          <w:noProof/>
+        </w:rPr>
+        <w:drawing>
+          <wp:inline distT="0" distB="0" distL="0" distR="0" wp14:anchorId="47746550" wp14:editId="529BCDEB">
+            <wp:extent cx="2064544" cy="2752725"/>
+            <wp:effectExtent l="0" t="0" r="0" b="0"/>
+            <wp:docPr id="1600231632" name="Afbeelding 3" descr="Sing a Long Pinball Machine"/>
+            <wp:cNvGraphicFramePr>
+              <a:graphicFrameLocks xmlns:a="http://schemas.openxmlformats.org/drawingml/2006/main" noChangeAspect="1"/>
+            </wp:cNvGraphicFramePr>
+            <a:graphic xmlns:a="http://schemas.openxmlformats.org/drawingml/2006/main">
+              <a:graphicData uri="http://schemas.openxmlformats.org/drawingml/2006/picture">
+                <pic:pic xmlns:pic="http://schemas.openxmlformats.org/drawingml/2006/picture">
+                  <pic:nvPicPr>
+                    <pic:cNvPr id="0" name="Picture 5" descr="Sing a Long Pinball Machine"/>
+                    <pic:cNvPicPr>
+                      <a:picLocks noChangeAspect="1" noChangeArrowheads="1"/>
+                    </pic:cNvPicPr>
+                  </pic:nvPicPr>
+                  <pic:blipFill>
+                    <a:blip r:embed="rId13" cstate="print">
+                      <a:extLst>
+                        <a:ext uri="{28A0092B-C50C-407E-A947-70E740481C1C}">
+                          <a14:useLocalDpi xmlns:a14="http://schemas.microsoft.com/office/drawing/2010/main" val="0"/>
+                        </a:ext>
+                      </a:extLst>
+                    </a:blip>
+                    <a:srcRect/>
+                    <a:stretch>
+                      <a:fillRect/>
+                    </a:stretch>
+                  </pic:blipFill>
+                  <pic:spPr bwMode="auto">
+                    <a:xfrm>
+                      <a:off x="0" y="0"/>
+                      <a:ext cx="2068542" cy="2758056"/>
+                    </a:xfrm>
+                    <a:prstGeom prst="rect">
+                      <a:avLst/>
+                    </a:prstGeom>
+                    <a:noFill/>
+                    <a:ln>
+                      <a:noFill/>
+                    </a:ln>
+                  </pic:spPr>
+                </pic:pic>
+              </a:graphicData>
+            </a:graphic>
+          </wp:inline>
+        </w:drawing>
+      </w:r>
+    </w:p>
+    <w:p>
+      <w:pPr>
+        <w:pStyle w:val="Lijstalinea"/>
+        <w:numPr>
+          <w:ilvl w:val="0"/>
+          <w:numId w:val="4"/>
+        </w:numPr>
+        <w:rPr>
+          <w:sz w:val="28"/>
+          <w:szCs w:val="28"/>
+        </w:rPr>
+      </w:pPr>
+      <w:proofErr w:type="spellStart"/>
+      <w:r>
+        <w:rPr>
+          <w:b/>
+          <w:bCs/>
+          <w:sz w:val="28"/>
+          <w:szCs w:val="28"/>
+        </w:rPr>
+        <w:t>Jump</w:t>
+      </w:r>
+      <w:proofErr w:type="spellEnd"/>
+      <w:r>
+        <w:rPr>
+          <w:b/>
+          <w:bCs/>
+          <w:sz w:val="28"/>
+          <w:szCs w:val="28"/>
+        </w:rPr>
+        <w:t xml:space="preserve"> King</w:t>
+      </w:r>
+    </w:p>
+    <w:p>
+      <w:pPr>
+        <w:pStyle w:val="Lijstalinea"/>
+        <w:rPr>
+          <w:sz w:val="28"/>
+          <w:szCs w:val="28"/>
+        </w:rPr>
+      </w:pPr>
+      <w:hyperlink r:id="rId14" w:history="1">
+        <w:r>
+          <w:rPr>
+            <w:rStyle w:val="Hyperlink"/>
+            <w:sz w:val="28"/>
+            <w:szCs w:val="28"/>
+          </w:rPr>
+          <w:t>https://store.steampowered.com/app/1061090/Jump_King/</w:t>
+        </w:r>
+      </w:hyperlink>
+    </w:p>
+    <w:p>
+      <w:pPr>
+        <w:pStyle w:val="Lijstalinea"/>
+        <w:rPr>
+          <w:sz w:val="28"/>
+          <w:szCs w:val="28"/>
+        </w:rPr>
+      </w:pPr>
+    </w:p>
+    <w:p>
+      <w:pPr>
+        <w:pStyle w:val="Lijstalinea"/>
+        <w:rPr>
+          <w:sz w:val="28"/>
+          <w:szCs w:val="28"/>
+        </w:rPr>
+      </w:pPr>
+    </w:p>
+    <w:p>
+      <w:pPr>
+        <w:pStyle w:val="Lijstalinea"/>
+        <w:rPr>
+          <w:sz w:val="28"/>
+          <w:szCs w:val="28"/>
+        </w:rPr>
+      </w:pPr>
+    </w:p>
+    <w:p>
+      <w:pPr>
+        <w:pStyle w:val="Lijstalinea"/>
+        <w:rPr>
+          <w:sz w:val="28"/>
+          <w:szCs w:val="28"/>
+        </w:rPr>
+      </w:pPr>
+    </w:p>
+    <w:p>
+      <w:pPr>
+        <w:pStyle w:val="Lijstalinea"/>
+        <w:rPr>
+          <w:sz w:val="28"/>
+          <w:szCs w:val="28"/>
+        </w:rPr>
+      </w:pPr>
+    </w:p>
+    <w:p>
+      <w:pPr>
+        <w:pStyle w:val="Lijstalinea"/>
+        <w:rPr>
+          <w:sz w:val="28"/>
+          <w:szCs w:val="28"/>
+        </w:rPr>
+      </w:pPr>
+    </w:p>
+    <w:p>
+      <w:pPr>
+        <w:rPr>
+          <w:b/>
+          <w:bCs/>
+          <w:sz w:val="28"/>
+          <w:szCs w:val="28"/>
+        </w:rPr>
+      </w:pPr>
+      <w:r>
+        <w:rPr>
+          <w:b/>
+          <w:bCs/>
+          <w:sz w:val="28"/>
+          <w:szCs w:val="28"/>
+        </w:rPr>
+        <w:lastRenderedPageBreak/>
+        <w:t>Doelgroep</w:t>
+      </w:r>
+    </w:p>
+    <w:p>
+      <w:pPr>
+        <w:rPr>
+          <w:sz w:val="24"/>
+          <w:szCs w:val="24"/>
+        </w:rPr>
+      </w:pPr>
+      <w:r>
+        <w:rPr>
+          <w:sz w:val="24"/>
+          <w:szCs w:val="24"/>
+        </w:rPr>
+        <w:t>Onze doelgroep voor dit concept word jongeren rond de 20. Met deze doelgroep leggen wij extra focus op.</w:t>
+      </w:r>
+    </w:p>
+    <w:p>
+      <w:pPr>
+        <w:pStyle w:val="Lijstalinea"/>
+        <w:numPr>
+          <w:ilvl w:val="0"/>
+          <w:numId w:val="4"/>
+        </w:numPr>
+        <w:rPr>
+          <w:b/>
+          <w:bCs/>
+          <w:sz w:val="24"/>
+          <w:szCs w:val="24"/>
+        </w:rPr>
+      </w:pPr>
+      <w:r>
+        <w:rPr>
+          <w:b/>
+          <w:bCs/>
+          <w:sz w:val="24"/>
+          <w:szCs w:val="24"/>
+        </w:rPr>
+        <w:t>Niet te serieuze gameplay</w:t>
+      </w:r>
+    </w:p>
+    <w:p>
+      <w:pPr>
+        <w:pStyle w:val="Lijstalinea"/>
+        <w:rPr>
+          <w:sz w:val="24"/>
+          <w:szCs w:val="24"/>
+        </w:rPr>
+      </w:pPr>
+      <w:r>
+        <w:rPr>
+          <w:sz w:val="24"/>
+          <w:szCs w:val="24"/>
+        </w:rPr>
+        <w:t>Voor onze doelgroep is het belangrijk dat het spel niet te serieus blijft zodat het leuk blijft voor de gemiddelde student om rust te krijgen na het studeren.</w:t>
+      </w:r>
+    </w:p>
+    <w:p>
+      <w:pPr>
+        <w:pStyle w:val="Lijstalinea"/>
+        <w:numPr>
+          <w:ilvl w:val="0"/>
+          <w:numId w:val="4"/>
+        </w:numPr>
+        <w:rPr>
+          <w:b/>
+          <w:bCs/>
+          <w:sz w:val="24"/>
+          <w:szCs w:val="24"/>
+        </w:rPr>
+      </w:pPr>
+      <w:r>
+        <w:rPr>
+          <w:b/>
+          <w:bCs/>
+          <w:sz w:val="24"/>
+          <w:szCs w:val="24"/>
+        </w:rPr>
+        <w:t>Constante actie</w:t>
+      </w:r>
+    </w:p>
+    <w:p>
+      <w:pPr>
+        <w:pStyle w:val="Lijstalinea"/>
+        <w:rPr>
+          <w:sz w:val="24"/>
+          <w:szCs w:val="24"/>
+        </w:rPr>
+      </w:pPr>
+      <w:r>
+        <w:rPr>
+          <w:sz w:val="24"/>
+          <w:szCs w:val="24"/>
+        </w:rPr>
+        <w:t>Het is belangrijk voor onze doelgroep dat er constant wat gebeurt op het scherm zodat de speler niet word afgeleid aan andere dingen.</w:t>
+      </w:r>
+    </w:p>
+    <w:p>
+      <w:pPr>
+        <w:pStyle w:val="Lijstalinea"/>
+        <w:numPr>
+          <w:ilvl w:val="0"/>
+          <w:numId w:val="4"/>
+        </w:numPr>
+        <w:rPr>
+          <w:b/>
+          <w:bCs/>
+          <w:sz w:val="24"/>
+          <w:szCs w:val="24"/>
+        </w:rPr>
+      </w:pPr>
+      <w:r>
+        <w:rPr>
+          <w:b/>
+          <w:bCs/>
+          <w:sz w:val="24"/>
+          <w:szCs w:val="24"/>
+        </w:rPr>
+        <w:t>Genoeg visuele en audio effecten</w:t>
+      </w:r>
+    </w:p>
+    <w:p>
+      <w:pPr>
+        <w:pStyle w:val="Lijstalinea"/>
+        <w:rPr>
+          <w:sz w:val="24"/>
+          <w:szCs w:val="24"/>
+        </w:rPr>
+      </w:pPr>
+      <w:r>
+        <w:rPr>
+          <w:sz w:val="24"/>
+          <w:szCs w:val="24"/>
+        </w:rPr>
+        <w:t>Ook moeten er genoeg visuele en audio effecten zijn zodat de speler goed het effect van hun gameplay te zien krijgt.</w:t>
+      </w:r>
+    </w:p>
+    <w:p>
+      <w:pPr>
+        <w:rPr>
+          <w:b/>
+          <w:bCs/>
+          <w:sz w:val="28"/>
+          <w:szCs w:val="28"/>
+        </w:rPr>
+      </w:pPr>
+    </w:p>
+    <w:p>
+      <w:pPr>
+        <w:rPr>
+          <w:b/>
+          <w:bCs/>
+          <w:sz w:val="28"/>
+          <w:szCs w:val="28"/>
+          <w:lang w:val="en-US"/>
+        </w:rPr>
+      </w:pPr>
+      <w:r>
+        <w:rPr>
+          <w:b/>
+          <w:bCs/>
+          <w:sz w:val="28"/>
+          <w:szCs w:val="28"/>
+          <w:lang w:val="en-US"/>
+        </w:rPr>
+        <w:t>Packages</w:t>
+      </w:r>
+      <w:r>
+        <w:rPr>
+          <w:b/>
+          <w:bCs/>
+          <w:sz w:val="28"/>
+          <w:szCs w:val="28"/>
+          <w:lang w:val="en-US"/>
+        </w:rPr>
+        <w:t xml:space="preserve"> </w:t>
+      </w:r>
+      <w:proofErr w:type="spellStart"/>
+      <w:r>
+        <w:rPr>
+          <w:b/>
+          <w:bCs/>
+          <w:sz w:val="28"/>
+          <w:szCs w:val="28"/>
+          <w:lang w:val="en-US"/>
+        </w:rPr>
+        <w:t>en</w:t>
+      </w:r>
+      <w:proofErr w:type="spellEnd"/>
+      <w:r>
+        <w:rPr>
+          <w:b/>
+          <w:bCs/>
+          <w:sz w:val="28"/>
+          <w:szCs w:val="28"/>
+          <w:lang w:val="en-US"/>
+        </w:rPr>
+        <w:t xml:space="preserve">/of </w:t>
+      </w:r>
+      <w:proofErr w:type="spellStart"/>
+      <w:r>
+        <w:rPr>
+          <w:b/>
+          <w:bCs/>
+          <w:sz w:val="28"/>
+          <w:szCs w:val="28"/>
           <w:lang w:val="en-US"/>
         </w:rPr>
         <w:t>technieken</w:t>
       </w:r>
       <w:proofErr w:type="spellEnd"/>
     </w:p>
+    <w:p>
+      <w:pPr>
+        <w:pStyle w:val="Lijstalinea"/>
+        <w:numPr>
+          <w:ilvl w:val="0"/>
+          <w:numId w:val="4"/>
+        </w:numPr>
+        <w:rPr>
+          <w:sz w:val="24"/>
+          <w:szCs w:val="24"/>
+          <w:lang w:val="en-US"/>
+        </w:rPr>
+      </w:pPr>
+      <w:proofErr w:type="spellStart"/>
+      <w:r>
+        <w:rPr>
+          <w:b/>
+          <w:bCs/>
+          <w:sz w:val="24"/>
+          <w:szCs w:val="24"/>
+          <w:lang w:val="en-US"/>
+        </w:rPr>
+        <w:t>Cinemachine</w:t>
+      </w:r>
+      <w:proofErr w:type="spellEnd"/>
+    </w:p>
+    <w:p>
+      <w:pPr>
+        <w:pStyle w:val="Lijstalinea"/>
+        <w:rPr>
+          <w:sz w:val="24"/>
+          <w:szCs w:val="24"/>
+        </w:rPr>
+      </w:pPr>
+      <w:r>
+        <w:rPr>
+          <w:sz w:val="24"/>
+          <w:szCs w:val="24"/>
+        </w:rPr>
+        <w:t>Wij willen cinemachine gebruiken v</w:t>
+      </w:r>
+      <w:r>
+        <w:rPr>
+          <w:sz w:val="24"/>
+          <w:szCs w:val="24"/>
+        </w:rPr>
+        <w:t xml:space="preserve">oor het </w:t>
+      </w:r>
+      <w:proofErr w:type="spellStart"/>
+      <w:r>
+        <w:rPr>
+          <w:sz w:val="24"/>
+          <w:szCs w:val="24"/>
+        </w:rPr>
+        <w:t>smooth</w:t>
+      </w:r>
+      <w:proofErr w:type="spellEnd"/>
+      <w:r>
+        <w:rPr>
+          <w:sz w:val="24"/>
+          <w:szCs w:val="24"/>
+        </w:rPr>
+        <w:t xml:space="preserve"> bewegen van de camera wanneer de speler omhoog gaat of omlaag gaat.</w:t>
+      </w:r>
+    </w:p>
+    <w:p>
+      <w:pPr>
+        <w:pStyle w:val="Kop1"/>
+        <w:rPr>
+          <w:b/>
+          <w:bCs/>
+        </w:rPr>
+      </w:pPr>
+      <w:r>
+        <w:br w:type="page"/>
+      </w:r>
+      <w:bookmarkStart w:id="4" w:name="_Toc210120170"/>
+      <w:r>
+        <w:rPr>
+          <w:b/>
+          <w:bCs/>
+        </w:rPr>
+        <w:lastRenderedPageBreak/>
+        <w:t>Bronvermelding</w:t>
+      </w:r>
+      <w:bookmarkEnd w:id="4"/>
+    </w:p>
+    <w:p>
+      <w:pPr>
+        <w:rPr>
+          <w:sz w:val="24"/>
+          <w:szCs w:val="24"/>
+          <w:lang w:val="en-US"/>
+        </w:rPr>
+      </w:pPr>
+      <w:r>
+        <w:rPr>
+          <w:sz w:val="24"/>
+          <w:szCs w:val="24"/>
+        </w:rPr>
+        <w:t></w:t>
+      </w:r>
+      <w:r>
+        <w:rPr>
+          <w:sz w:val="24"/>
+          <w:szCs w:val="24"/>
+          <w:lang w:val="en-US"/>
+        </w:rPr>
+        <w:t xml:space="preserve">  </w:t>
+      </w:r>
+      <w:proofErr w:type="spellStart"/>
+      <w:r>
+        <w:rPr>
+          <w:b/>
+          <w:bCs/>
+          <w:sz w:val="24"/>
+          <w:szCs w:val="24"/>
+          <w:lang w:val="en-US"/>
+        </w:rPr>
+        <w:t>Shooty</w:t>
+      </w:r>
+      <w:proofErr w:type="spellEnd"/>
+      <w:r>
+        <w:rPr>
+          <w:b/>
+          <w:bCs/>
+          <w:sz w:val="24"/>
+          <w:szCs w:val="24"/>
+          <w:lang w:val="en-US"/>
+        </w:rPr>
+        <w:t xml:space="preserve"> Fruity</w:t>
+      </w:r>
+      <w:r>
+        <w:rPr>
+          <w:sz w:val="24"/>
+          <w:szCs w:val="24"/>
+          <w:lang w:val="en-US"/>
+        </w:rPr>
+        <w:br/>
+      </w:r>
+      <w:hyperlink r:id="rId15" w:tgtFrame="_new" w:history="1">
+        <w:r>
+          <w:rPr>
+            <w:rStyle w:val="Hyperlink"/>
+            <w:sz w:val="24"/>
+            <w:szCs w:val="24"/>
+            <w:lang w:val="en-US"/>
+          </w:rPr>
+          <w:t>https://store.steampowered.com/app/666100/Shooty_Fruity/</w:t>
+        </w:r>
+      </w:hyperlink>
+    </w:p>
+    <w:p>
+      <w:pPr>
+        <w:rPr>
+          <w:sz w:val="24"/>
+          <w:szCs w:val="24"/>
+          <w:lang w:val="en-US"/>
+        </w:rPr>
+      </w:pPr>
+      <w:r>
+        <w:rPr>
+          <w:sz w:val="24"/>
+          <w:szCs w:val="24"/>
+        </w:rPr>
+        <w:t></w:t>
+      </w:r>
+      <w:r>
+        <w:rPr>
+          <w:sz w:val="24"/>
+          <w:szCs w:val="24"/>
+          <w:lang w:val="en-US"/>
+        </w:rPr>
+        <w:t xml:space="preserve">  </w:t>
+      </w:r>
+      <w:r>
+        <w:rPr>
+          <w:b/>
+          <w:bCs/>
+          <w:sz w:val="24"/>
+          <w:szCs w:val="24"/>
+          <w:lang w:val="en-US"/>
+        </w:rPr>
+        <w:t>Space Pirate Trainer</w:t>
+      </w:r>
+      <w:r>
+        <w:rPr>
+          <w:sz w:val="24"/>
+          <w:szCs w:val="24"/>
+          <w:lang w:val="en-US"/>
+        </w:rPr>
+        <w:br/>
+      </w:r>
+      <w:hyperlink r:id="rId16" w:tgtFrame="_new" w:history="1">
+        <w:r>
+          <w:rPr>
+            <w:rStyle w:val="Hyperlink"/>
+            <w:sz w:val="24"/>
+            <w:szCs w:val="24"/>
+            <w:lang w:val="en-US"/>
+          </w:rPr>
+          <w:t>https://store.steampowered.com/app/418650/Space_Pirate_Trainer/</w:t>
+        </w:r>
+      </w:hyperlink>
+    </w:p>
+    <w:p>
+      <w:pPr>
+        <w:rPr>
+          <w:sz w:val="24"/>
+          <w:szCs w:val="24"/>
+          <w:lang w:val="en-US"/>
+        </w:rPr>
+      </w:pPr>
+      <w:r>
+        <w:rPr>
+          <w:sz w:val="24"/>
+          <w:szCs w:val="24"/>
+        </w:rPr>
+        <w:t></w:t>
+      </w:r>
+      <w:r>
+        <w:rPr>
+          <w:sz w:val="24"/>
+          <w:szCs w:val="24"/>
+          <w:lang w:val="en-US"/>
+        </w:rPr>
+        <w:t xml:space="preserve">  </w:t>
+      </w:r>
+      <w:r>
+        <w:rPr>
+          <w:b/>
+          <w:bCs/>
+          <w:sz w:val="24"/>
+          <w:szCs w:val="24"/>
+          <w:lang w:val="en-US"/>
+        </w:rPr>
+        <w:t>Rock Paper Scissors (Wikipedia)</w:t>
+      </w:r>
+      <w:r>
+        <w:rPr>
+          <w:sz w:val="24"/>
+          <w:szCs w:val="24"/>
+          <w:lang w:val="en-US"/>
+        </w:rPr>
+        <w:br/>
+      </w:r>
+      <w:hyperlink r:id="rId17" w:anchor="Etymology" w:tgtFrame="_new" w:history="1">
+        <w:r>
+          <w:rPr>
+            <w:rStyle w:val="Hyperlink"/>
+            <w:sz w:val="24"/>
+            <w:szCs w:val="24"/>
+            <w:lang w:val="en-US"/>
+          </w:rPr>
+          <w:t>https://en.wikipedia.org/wiki/Rock_paper_scissors#Etymology</w:t>
+        </w:r>
+      </w:hyperlink>
+    </w:p>
+    <w:p>
+      <w:pPr>
+        <w:rPr>
+          <w:sz w:val="24"/>
+          <w:szCs w:val="24"/>
+          <w:lang w:val="en-US"/>
+        </w:rPr>
+      </w:pPr>
+      <w:r>
+        <w:rPr>
+          <w:sz w:val="24"/>
+          <w:szCs w:val="24"/>
+        </w:rPr>
+        <w:t></w:t>
+      </w:r>
+      <w:r>
+        <w:rPr>
+          <w:sz w:val="24"/>
+          <w:szCs w:val="24"/>
+          <w:lang w:val="en-US"/>
+        </w:rPr>
+        <w:t xml:space="preserve">  </w:t>
+      </w:r>
+      <w:r>
+        <w:rPr>
+          <w:b/>
+          <w:bCs/>
+          <w:sz w:val="24"/>
+          <w:szCs w:val="24"/>
+          <w:lang w:val="en-US"/>
+        </w:rPr>
+        <w:t>Unity XR inputs</w:t>
+      </w:r>
+      <w:r>
+        <w:rPr>
+          <w:sz w:val="24"/>
+          <w:szCs w:val="24"/>
+          <w:lang w:val="en-US"/>
+        </w:rPr>
+        <w:br/>
+      </w:r>
+      <w:hyperlink r:id="rId18" w:anchor="XRInputMappings" w:tgtFrame="_new" w:history="1">
+        <w:r>
+          <w:rPr>
+            <w:rStyle w:val="Hyperlink"/>
+            <w:sz w:val="24"/>
+            <w:szCs w:val="24"/>
+            <w:lang w:val="en-US"/>
+          </w:rPr>
+          <w:t>https://docs.unity3d.com/6000.2/Documentation/Manual/xr_input.html#XRInputMappings</w:t>
+        </w:r>
+      </w:hyperlink>
+    </w:p>
+    <w:p>
+      <w:pPr>
+        <w:rPr>
+          <w:sz w:val="24"/>
+          <w:szCs w:val="24"/>
+          <w:lang w:val="en-US"/>
+        </w:rPr>
+      </w:pPr>
+      <w:r>
+        <w:rPr>
+          <w:sz w:val="24"/>
+          <w:szCs w:val="24"/>
+        </w:rPr>
+        <w:t></w:t>
+      </w:r>
+      <w:r>
+        <w:rPr>
+          <w:sz w:val="24"/>
+          <w:szCs w:val="24"/>
+          <w:lang w:val="en-US"/>
+        </w:rPr>
+        <w:t xml:space="preserve">  </w:t>
+      </w:r>
+      <w:r>
+        <w:rPr>
+          <w:b/>
+          <w:bCs/>
+          <w:sz w:val="24"/>
+          <w:szCs w:val="24"/>
+          <w:lang w:val="en-US"/>
+        </w:rPr>
+        <w:t>Unity VR template</w:t>
+      </w:r>
+      <w:r>
+        <w:rPr>
+          <w:sz w:val="24"/>
+          <w:szCs w:val="24"/>
+          <w:lang w:val="en-US"/>
+        </w:rPr>
+        <w:br/>
+      </w:r>
+      <w:hyperlink r:id="rId19" w:tgtFrame="_new" w:history="1">
+        <w:r>
+          <w:rPr>
+            <w:rStyle w:val="Hyperlink"/>
+            <w:sz w:val="24"/>
+            <w:szCs w:val="24"/>
+            <w:lang w:val="en-US"/>
+          </w:rPr>
+          <w:t>https://docs.unity3d.com/Packages/com.unity.template.vr@9.2/manual/index.html</w:t>
+        </w:r>
+      </w:hyperlink>
+    </w:p>
+    <w:p>
+      <w:pPr>
+        <w:rPr>
+          <w:sz w:val="24"/>
+          <w:szCs w:val="24"/>
+          <w:lang w:val="en-US"/>
+        </w:rPr>
+      </w:pPr>
+      <w:r>
+        <w:rPr>
+          <w:sz w:val="24"/>
+          <w:szCs w:val="24"/>
+        </w:rPr>
+        <w:t></w:t>
+      </w:r>
+      <w:r>
+        <w:rPr>
+          <w:sz w:val="24"/>
+          <w:szCs w:val="24"/>
+          <w:lang w:val="en-US"/>
+        </w:rPr>
+        <w:t xml:space="preserve">  </w:t>
+      </w:r>
+      <w:r>
+        <w:rPr>
+          <w:b/>
+          <w:bCs/>
+          <w:sz w:val="24"/>
+          <w:szCs w:val="24"/>
+          <w:lang w:val="en-US"/>
+        </w:rPr>
+        <w:t xml:space="preserve">Mario + </w:t>
+      </w:r>
+      <w:proofErr w:type="spellStart"/>
+      <w:r>
+        <w:rPr>
+          <w:b/>
+          <w:bCs/>
+          <w:sz w:val="24"/>
+          <w:szCs w:val="24"/>
+          <w:lang w:val="en-US"/>
+        </w:rPr>
+        <w:t>Rabbids</w:t>
+      </w:r>
+      <w:proofErr w:type="spellEnd"/>
+      <w:r>
+        <w:rPr>
+          <w:b/>
+          <w:bCs/>
+          <w:sz w:val="24"/>
+          <w:szCs w:val="24"/>
+          <w:lang w:val="en-US"/>
+        </w:rPr>
+        <w:t xml:space="preserve"> Kingdom Battle</w:t>
+      </w:r>
+      <w:r>
+        <w:rPr>
+          <w:sz w:val="24"/>
+          <w:szCs w:val="24"/>
+          <w:lang w:val="en-US"/>
+        </w:rPr>
+        <w:br/>
+      </w:r>
+      <w:hyperlink r:id="rId20" w:tgtFrame="_new" w:history="1">
+        <w:r>
+          <w:rPr>
+            <w:rStyle w:val="Hyperlink"/>
+            <w:sz w:val="24"/>
+            <w:szCs w:val="24"/>
+            <w:lang w:val="en-US"/>
+          </w:rPr>
+          <w:t>https://www.nintendo.com/nl-nl/Games/Nintendo-Switch-games/Mario-Rabbids-Kingdom-Battle-1233954.html</w:t>
+        </w:r>
+      </w:hyperlink>
+    </w:p>
+    <w:p>
+      <w:pPr>
+        <w:rPr>
+          <w:sz w:val="24"/>
+          <w:szCs w:val="24"/>
+          <w:lang w:val="en-US"/>
+        </w:rPr>
+      </w:pPr>
+      <w:r>
+        <w:rPr>
+          <w:sz w:val="24"/>
+          <w:szCs w:val="24"/>
+        </w:rPr>
+        <w:t></w:t>
+      </w:r>
+      <w:r>
+        <w:rPr>
+          <w:sz w:val="24"/>
+          <w:szCs w:val="24"/>
+          <w:lang w:val="en-US"/>
+        </w:rPr>
+        <w:t xml:space="preserve">  </w:t>
+      </w:r>
+      <w:r>
+        <w:rPr>
+          <w:b/>
+          <w:bCs/>
+          <w:sz w:val="24"/>
+          <w:szCs w:val="24"/>
+          <w:lang w:val="en-US"/>
+        </w:rPr>
+        <w:t>Madagascar: Escape 2 Africa (Jungle chess minigame)</w:t>
+      </w:r>
+      <w:r>
+        <w:rPr>
+          <w:sz w:val="24"/>
+          <w:szCs w:val="24"/>
+          <w:lang w:val="en-US"/>
+        </w:rPr>
+        <w:br/>
+      </w:r>
+      <w:hyperlink r:id="rId21" w:tgtFrame="_new" w:history="1">
+        <w:r>
+          <w:rPr>
+            <w:rStyle w:val="Hyperlink"/>
+            <w:sz w:val="24"/>
+            <w:szCs w:val="24"/>
+            <w:lang w:val="en-US"/>
+          </w:rPr>
+          <w:t>https://www.youtube.com/watch?v=1jvqrL7LpCc</w:t>
+        </w:r>
+      </w:hyperlink>
+    </w:p>
+    <w:p>
+      <w:pPr>
+        <w:rPr>
+          <w:sz w:val="24"/>
+          <w:szCs w:val="24"/>
+          <w:lang w:val="en-US"/>
+        </w:rPr>
+      </w:pPr>
+      <w:r>
+        <w:rPr>
+          <w:sz w:val="24"/>
+          <w:szCs w:val="24"/>
+        </w:rPr>
+        <w:t></w:t>
+      </w:r>
+      <w:r>
+        <w:rPr>
+          <w:sz w:val="24"/>
+          <w:szCs w:val="24"/>
+          <w:lang w:val="en-US"/>
+        </w:rPr>
+        <w:t xml:space="preserve">  </w:t>
+      </w:r>
+      <w:proofErr w:type="spellStart"/>
+      <w:r>
+        <w:rPr>
+          <w:b/>
+          <w:bCs/>
+          <w:sz w:val="24"/>
+          <w:szCs w:val="24"/>
+          <w:lang w:val="en-US"/>
+        </w:rPr>
+        <w:t>FlippUp</w:t>
+      </w:r>
+      <w:proofErr w:type="spellEnd"/>
+      <w:r>
+        <w:rPr>
+          <w:sz w:val="24"/>
+          <w:szCs w:val="24"/>
+          <w:lang w:val="en-US"/>
+        </w:rPr>
+        <w:br/>
+      </w:r>
+      <w:hyperlink r:id="rId22" w:tgtFrame="_new" w:history="1">
+        <w:r>
+          <w:rPr>
+            <w:rStyle w:val="Hyperlink"/>
+            <w:sz w:val="24"/>
+            <w:szCs w:val="24"/>
+            <w:lang w:val="en-US"/>
+          </w:rPr>
+          <w:t>https://store.steampowered.com/app/3854060/FlippUp/</w:t>
+        </w:r>
+      </w:hyperlink>
+    </w:p>
+    <w:p>
+      <w:pPr>
+        <w:rPr>
+          <w:sz w:val="24"/>
+          <w:szCs w:val="24"/>
+          <w:lang w:val="en-US"/>
+        </w:rPr>
+      </w:pPr>
+      <w:r>
+        <w:rPr>
+          <w:sz w:val="24"/>
+          <w:szCs w:val="24"/>
+        </w:rPr>
+        <w:t></w:t>
+      </w:r>
+      <w:r>
+        <w:rPr>
+          <w:sz w:val="24"/>
+          <w:szCs w:val="24"/>
+          <w:lang w:val="en-US"/>
+        </w:rPr>
+        <w:t xml:space="preserve">  </w:t>
+      </w:r>
+      <w:r>
+        <w:rPr>
+          <w:b/>
+          <w:bCs/>
+          <w:sz w:val="24"/>
+          <w:szCs w:val="24"/>
+          <w:lang w:val="en-US"/>
+        </w:rPr>
+        <w:t>Jump King</w:t>
+      </w:r>
+      <w:r>
+        <w:rPr>
+          <w:sz w:val="24"/>
+          <w:szCs w:val="24"/>
+          <w:lang w:val="en-US"/>
+        </w:rPr>
+        <w:br/>
+      </w:r>
+      <w:hyperlink r:id="rId23" w:tgtFrame="_new" w:history="1">
+        <w:r>
+          <w:rPr>
+            <w:rStyle w:val="Hyperlink"/>
+            <w:sz w:val="24"/>
+            <w:szCs w:val="24"/>
+            <w:lang w:val="en-US"/>
+          </w:rPr>
+          <w:t>https://store.steampowered.com/app/1061090/Jump_King/</w:t>
+        </w:r>
+      </w:hyperlink>
+    </w:p>
+    <w:p>
+      <w:pPr>
+        <w:rPr>
+          <w:lang w:val="en-US"/>
+        </w:rPr>
+      </w:pPr>
+    </w:p>
     <w:sectPr>
-      <w:footerReference w:type="default" r:id="rId10"/>
+      <w:footerReference w:type="default" r:id="rId24"/>
       <w:pgSz w:w="11906" w:h="16838"/>
       <w:pgMar w:top="1417" w:right="1417" w:bottom="1417" w:left="1417" w:header="708" w:footer="708" w:gutter="0"/>
       <w:cols w:space="708"/>
@@ -2977,9 +4789,9 @@
     </w:lvl>
   </w:abstractNum>
   <w:abstractNum w:abstractNumId="1" w15:restartNumberingAfterBreak="0">
-    <w:nsid w:val="4C9370DE"/>
+    <w:nsid w:val="341A15D3"/>
     <w:multiLevelType w:val="hybridMultilevel"/>
-    <w:tmpl w:val="8DEE8BB4"/>
+    <w:tmpl w:val="E15AF674"/>
     <w:lvl w:ilvl="0" w:tplc="04130001">
       <w:start w:val="1"/>
       <w:numFmt w:val="bullet"/>
@@ -3090,9 +4902,9 @@
     </w:lvl>
   </w:abstractNum>
   <w:abstractNum w:abstractNumId="2" w15:restartNumberingAfterBreak="0">
-    <w:nsid w:val="5A8274EF"/>
+    <w:nsid w:val="3B5A3D58"/>
     <w:multiLevelType w:val="hybridMultilevel"/>
-    <w:tmpl w:val="79B8EEB0"/>
+    <w:tmpl w:val="26641B2E"/>
     <w:lvl w:ilvl="0" w:tplc="04130001">
       <w:start w:val="1"/>
       <w:numFmt w:val="bullet"/>
@@ -3203,9 +5015,9 @@
     </w:lvl>
   </w:abstractNum>
   <w:abstractNum w:abstractNumId="3" w15:restartNumberingAfterBreak="0">
-    <w:nsid w:val="77BF3EBF"/>
+    <w:nsid w:val="4C9370DE"/>
     <w:multiLevelType w:val="hybridMultilevel"/>
-    <w:tmpl w:val="B924373A"/>
+    <w:tmpl w:val="185C04CE"/>
     <w:lvl w:ilvl="0" w:tplc="04130001">
       <w:start w:val="1"/>
       <w:numFmt w:val="bullet"/>
@@ -3315,17 +5127,249 @@
       </w:rPr>
     </w:lvl>
   </w:abstractNum>
+  <w:abstractNum w:abstractNumId="4" w15:restartNumberingAfterBreak="0">
+    <w:nsid w:val="5A8274EF"/>
+    <w:multiLevelType w:val="hybridMultilevel"/>
+    <w:tmpl w:val="79B8EEB0"/>
+    <w:lvl w:ilvl="0" w:tplc="04130001">
+      <w:start w:val="1"/>
+      <w:numFmt w:val="bullet"/>
+      <w:lvlText w:val=""/>
+      <w:lvlJc w:val="left"/>
+      <w:pPr>
+        <w:ind w:left="720" w:hanging="360"/>
+      </w:pPr>
+      <w:rPr>
+        <w:rFonts w:ascii="Symbol" w:hAnsi="Symbol" w:hint="default"/>
+      </w:rPr>
+    </w:lvl>
+    <w:lvl w:ilvl="1" w:tplc="04130003" w:tentative="1">
+      <w:start w:val="1"/>
+      <w:numFmt w:val="bullet"/>
+      <w:lvlText w:val="o"/>
+      <w:lvlJc w:val="left"/>
+      <w:pPr>
+        <w:ind w:left="1440" w:hanging="360"/>
+      </w:pPr>
+      <w:rPr>
+        <w:rFonts w:ascii="Courier New" w:hAnsi="Courier New" w:cs="Courier New" w:hint="default"/>
+      </w:rPr>
+    </w:lvl>
+    <w:lvl w:ilvl="2" w:tplc="04130005" w:tentative="1">
+      <w:start w:val="1"/>
+      <w:numFmt w:val="bullet"/>
+      <w:lvlText w:val=""/>
+      <w:lvlJc w:val="left"/>
+      <w:pPr>
+        <w:ind w:left="2160" w:hanging="360"/>
+      </w:pPr>
+      <w:rPr>
+        <w:rFonts w:ascii="Wingdings" w:hAnsi="Wingdings" w:hint="default"/>
+      </w:rPr>
+    </w:lvl>
+    <w:lvl w:ilvl="3" w:tplc="04130001" w:tentative="1">
+      <w:start w:val="1"/>
+      <w:numFmt w:val="bullet"/>
+      <w:lvlText w:val=""/>
+      <w:lvlJc w:val="left"/>
+      <w:pPr>
+        <w:ind w:left="2880" w:hanging="360"/>
+      </w:pPr>
+      <w:rPr>
+        <w:rFonts w:ascii="Symbol" w:hAnsi="Symbol" w:hint="default"/>
+      </w:rPr>
+    </w:lvl>
+    <w:lvl w:ilvl="4" w:tplc="04130003" w:tentative="1">
+      <w:start w:val="1"/>
+      <w:numFmt w:val="bullet"/>
+      <w:lvlText w:val="o"/>
+      <w:lvlJc w:val="left"/>
+      <w:pPr>
+        <w:ind w:left="3600" w:hanging="360"/>
+      </w:pPr>
+      <w:rPr>
+        <w:rFonts w:ascii="Courier New" w:hAnsi="Courier New" w:cs="Courier New" w:hint="default"/>
+      </w:rPr>
+    </w:lvl>
+    <w:lvl w:ilvl="5" w:tplc="04130005" w:tentative="1">
+      <w:start w:val="1"/>
+      <w:numFmt w:val="bullet"/>
+      <w:lvlText w:val=""/>
+      <w:lvlJc w:val="left"/>
+      <w:pPr>
+        <w:ind w:left="4320" w:hanging="360"/>
+      </w:pPr>
+      <w:rPr>
+        <w:rFonts w:ascii="Wingdings" w:hAnsi="Wingdings" w:hint="default"/>
+      </w:rPr>
+    </w:lvl>
+    <w:lvl w:ilvl="6" w:tplc="04130001" w:tentative="1">
+      <w:start w:val="1"/>
+      <w:numFmt w:val="bullet"/>
+      <w:lvlText w:val=""/>
+      <w:lvlJc w:val="left"/>
+      <w:pPr>
+        <w:ind w:left="5040" w:hanging="360"/>
+      </w:pPr>
+      <w:rPr>
+        <w:rFonts w:ascii="Symbol" w:hAnsi="Symbol" w:hint="default"/>
+      </w:rPr>
+    </w:lvl>
+    <w:lvl w:ilvl="7" w:tplc="04130003" w:tentative="1">
+      <w:start w:val="1"/>
+      <w:numFmt w:val="bullet"/>
+      <w:lvlText w:val="o"/>
+      <w:lvlJc w:val="left"/>
+      <w:pPr>
+        <w:ind w:left="5760" w:hanging="360"/>
+      </w:pPr>
+      <w:rPr>
+        <w:rFonts w:ascii="Courier New" w:hAnsi="Courier New" w:cs="Courier New" w:hint="default"/>
+      </w:rPr>
+    </w:lvl>
+    <w:lvl w:ilvl="8" w:tplc="04130005" w:tentative="1">
+      <w:start w:val="1"/>
+      <w:numFmt w:val="bullet"/>
+      <w:lvlText w:val=""/>
+      <w:lvlJc w:val="left"/>
+      <w:pPr>
+        <w:ind w:left="6480" w:hanging="360"/>
+      </w:pPr>
+      <w:rPr>
+        <w:rFonts w:ascii="Wingdings" w:hAnsi="Wingdings" w:hint="default"/>
+      </w:rPr>
+    </w:lvl>
+  </w:abstractNum>
+  <w:abstractNum w:abstractNumId="5" w15:restartNumberingAfterBreak="0">
+    <w:nsid w:val="77BF3EBF"/>
+    <w:multiLevelType w:val="hybridMultilevel"/>
+    <w:tmpl w:val="B924373A"/>
+    <w:lvl w:ilvl="0" w:tplc="04130001">
+      <w:start w:val="1"/>
+      <w:numFmt w:val="bullet"/>
+      <w:lvlText w:val=""/>
+      <w:lvlJc w:val="left"/>
+      <w:pPr>
+        <w:ind w:left="720" w:hanging="360"/>
+      </w:pPr>
+      <w:rPr>
+        <w:rFonts w:ascii="Symbol" w:hAnsi="Symbol" w:hint="default"/>
+      </w:rPr>
+    </w:lvl>
+    <w:lvl w:ilvl="1" w:tplc="04130003" w:tentative="1">
+      <w:start w:val="1"/>
+      <w:numFmt w:val="bullet"/>
+      <w:lvlText w:val="o"/>
+      <w:lvlJc w:val="left"/>
+      <w:pPr>
+        <w:ind w:left="1440" w:hanging="360"/>
+      </w:pPr>
+      <w:rPr>
+        <w:rFonts w:ascii="Courier New" w:hAnsi="Courier New" w:cs="Courier New" w:hint="default"/>
+      </w:rPr>
+    </w:lvl>
+    <w:lvl w:ilvl="2" w:tplc="04130005" w:tentative="1">
+      <w:start w:val="1"/>
+      <w:numFmt w:val="bullet"/>
+      <w:lvlText w:val=""/>
+      <w:lvlJc w:val="left"/>
+      <w:pPr>
+        <w:ind w:left="2160" w:hanging="360"/>
+      </w:pPr>
+      <w:rPr>
+        <w:rFonts w:ascii="Wingdings" w:hAnsi="Wingdings" w:hint="default"/>
+      </w:rPr>
+    </w:lvl>
+    <w:lvl w:ilvl="3" w:tplc="04130001" w:tentative="1">
+      <w:start w:val="1"/>
+      <w:numFmt w:val="bullet"/>
+      <w:lvlText w:val=""/>
+      <w:lvlJc w:val="left"/>
+      <w:pPr>
+        <w:ind w:left="2880" w:hanging="360"/>
+      </w:pPr>
+      <w:rPr>
+        <w:rFonts w:ascii="Symbol" w:hAnsi="Symbol" w:hint="default"/>
+      </w:rPr>
+    </w:lvl>
+    <w:lvl w:ilvl="4" w:tplc="04130003" w:tentative="1">
+      <w:start w:val="1"/>
+      <w:numFmt w:val="bullet"/>
+      <w:lvlText w:val="o"/>
+      <w:lvlJc w:val="left"/>
+      <w:pPr>
+        <w:ind w:left="3600" w:hanging="360"/>
+      </w:pPr>
+      <w:rPr>
+        <w:rFonts w:ascii="Courier New" w:hAnsi="Courier New" w:cs="Courier New" w:hint="default"/>
+      </w:rPr>
+    </w:lvl>
+    <w:lvl w:ilvl="5" w:tplc="04130005" w:tentative="1">
+      <w:start w:val="1"/>
+      <w:numFmt w:val="bullet"/>
+      <w:lvlText w:val=""/>
+      <w:lvlJc w:val="left"/>
+      <w:pPr>
+        <w:ind w:left="4320" w:hanging="360"/>
+      </w:pPr>
+      <w:rPr>
+        <w:rFonts w:ascii="Wingdings" w:hAnsi="Wingdings" w:hint="default"/>
+      </w:rPr>
+    </w:lvl>
+    <w:lvl w:ilvl="6" w:tplc="04130001" w:tentative="1">
+      <w:start w:val="1"/>
+      <w:numFmt w:val="bullet"/>
+      <w:lvlText w:val=""/>
+      <w:lvlJc w:val="left"/>
+      <w:pPr>
+        <w:ind w:left="5040" w:hanging="360"/>
+      </w:pPr>
+      <w:rPr>
+        <w:rFonts w:ascii="Symbol" w:hAnsi="Symbol" w:hint="default"/>
+      </w:rPr>
+    </w:lvl>
+    <w:lvl w:ilvl="7" w:tplc="04130003" w:tentative="1">
+      <w:start w:val="1"/>
+      <w:numFmt w:val="bullet"/>
+      <w:lvlText w:val="o"/>
+      <w:lvlJc w:val="left"/>
+      <w:pPr>
+        <w:ind w:left="5760" w:hanging="360"/>
+      </w:pPr>
+      <w:rPr>
+        <w:rFonts w:ascii="Courier New" w:hAnsi="Courier New" w:cs="Courier New" w:hint="default"/>
+      </w:rPr>
+    </w:lvl>
+    <w:lvl w:ilvl="8" w:tplc="04130005" w:tentative="1">
+      <w:start w:val="1"/>
+      <w:numFmt w:val="bullet"/>
+      <w:lvlText w:val=""/>
+      <w:lvlJc w:val="left"/>
+      <w:pPr>
+        <w:ind w:left="6480" w:hanging="360"/>
+      </w:pPr>
+      <w:rPr>
+        <w:rFonts w:ascii="Wingdings" w:hAnsi="Wingdings" w:hint="default"/>
+      </w:rPr>
+    </w:lvl>
+  </w:abstractNum>
   <w:num w:numId="1" w16cid:durableId="1585600904">
-    <w:abstractNumId w:val="3"/>
+    <w:abstractNumId w:val="5"/>
   </w:num>
   <w:num w:numId="2" w16cid:durableId="377054169">
-    <w:abstractNumId w:val="2"/>
+    <w:abstractNumId w:val="4"/>
   </w:num>
   <w:num w:numId="3" w16cid:durableId="1034813977">
     <w:abstractNumId w:val="0"/>
   </w:num>
   <w:num w:numId="4" w16cid:durableId="1839073572">
+    <w:abstractNumId w:val="3"/>
+  </w:num>
+  <w:num w:numId="5" w16cid:durableId="1709180739">
     <w:abstractNumId w:val="1"/>
+  </w:num>
+  <w:num w:numId="6" w16cid:durableId="1454521389">
+    <w:abstractNumId w:val="2"/>
   </w:num>
 </w:numbering>
 </file>
@@ -3933,7 +5977,6 @@
   <w:style w:type="character" w:default="1" w:styleId="Standaardalinea-lettertype">
     <w:name w:val="Default Paragraph Font"/>
     <w:uiPriority w:val="1"/>
-    <w:semiHidden/>
     <w:unhideWhenUsed/>
   </w:style>
   <w:style w:type="table" w:default="1" w:styleId="Standaardtabel">

</xml_diff>